<commit_message>
KP - BAB III add penjualan
</commit_message>
<xml_diff>
--- a/KP - BAB III.docx
+++ b/KP - BAB III.docx
@@ -1,6 +1,6 @@
 
 <file path=word/document.xml><?xml version="1.0" encoding="utf-8"?>
-<w:document xmlns:wpc="http://schemas.microsoft.com/office/word/2010/wordprocessingCanvas" xmlns:cx="http://schemas.microsoft.com/office/drawing/2014/chartex" xmlns:cx1="http://schemas.microsoft.com/office/drawing/2015/9/8/chartex" xmlns:cx2="http://schemas.microsoft.com/office/drawing/2015/10/21/chartex" xmlns:cx3="http://schemas.microsoft.com/office/drawing/2016/5/9/chartex" xmlns:cx4="http://schemas.microsoft.com/office/drawing/2016/5/10/chartex" xmlns:cx5="http://schemas.microsoft.com/office/drawing/2016/5/11/chartex" xmlns:cx6="http://schemas.microsoft.com/office/drawing/2016/5/12/chartex" xmlns:cx7="http://schemas.microsoft.com/office/drawing/2016/5/13/chartex" xmlns:cx8="http://schemas.microsoft.com/office/drawing/2016/5/14/chartex" xmlns:mc="http://schemas.openxmlformats.org/markup-compatibility/2006" xmlns:aink="http://schemas.microsoft.com/office/drawing/2016/ink" xmlns:o="urn:schemas-microsoft-com:office:office" xmlns:r="http://schemas.openxmlformats.org/officeDocument/2006/relationships" xmlns:m="http://schemas.openxmlformats.org/officeDocument/2006/math" xmlns:v="urn:schemas-microsoft-com:vml" xmlns:wp14="http://schemas.microsoft.com/office/word/2010/wordprocessingDrawing" xmlns:wp="http://schemas.openxmlformats.org/drawingml/2006/wordprocessingDrawing" xmlns:w10="urn:schemas-microsoft-com:office:word" xmlns:w="http://schemas.openxmlformats.org/wordprocessingml/2006/main" xmlns:w14="http://schemas.microsoft.com/office/word/2010/wordml" xmlns:w15="http://schemas.microsoft.com/office/word/2012/wordml" xmlns:w16se="http://schemas.microsoft.com/office/word/2015/wordml/symex" xmlns:wpg="http://schemas.microsoft.com/office/word/2010/wordprocessingGroup" xmlns:wpi="http://schemas.microsoft.com/office/word/2010/wordprocessingInk" xmlns:wne="http://schemas.microsoft.com/office/word/2006/wordml" xmlns:wps="http://schemas.microsoft.com/office/word/2010/wordprocessingShape" mc:Ignorable="w14 w15 w16se wp14">
+<w:document xmlns:wpc="http://schemas.microsoft.com/office/word/2010/wordprocessingCanvas" xmlns:cx="http://schemas.microsoft.com/office/drawing/2014/chartex" xmlns:cx1="http://schemas.microsoft.com/office/drawing/2015/9/8/chartex" xmlns:cx2="http://schemas.microsoft.com/office/drawing/2015/10/21/chartex" xmlns:cx3="http://schemas.microsoft.com/office/drawing/2016/5/9/chartex" xmlns:cx4="http://schemas.microsoft.com/office/drawing/2016/5/10/chartex" xmlns:cx5="http://schemas.microsoft.com/office/drawing/2016/5/11/chartex" xmlns:cx6="http://schemas.microsoft.com/office/drawing/2016/5/12/chartex" xmlns:cx7="http://schemas.microsoft.com/office/drawing/2016/5/13/chartex" xmlns:cx8="http://schemas.microsoft.com/office/drawing/2016/5/14/chartex" xmlns:mc="http://schemas.openxmlformats.org/markup-compatibility/2006" xmlns:aink="http://schemas.microsoft.com/office/drawing/2016/ink" xmlns:am3d="http://schemas.microsoft.com/office/drawing/2017/model3d" xmlns:o="urn:schemas-microsoft-com:office:office" xmlns:r="http://schemas.openxmlformats.org/officeDocument/2006/relationships" xmlns:m="http://schemas.openxmlformats.org/officeDocument/2006/math" xmlns:v="urn:schemas-microsoft-com:vml" xmlns:wp14="http://schemas.microsoft.com/office/word/2010/wordprocessingDrawing" xmlns:wp="http://schemas.openxmlformats.org/drawingml/2006/wordprocessingDrawing" xmlns:w10="urn:schemas-microsoft-com:office:word" xmlns:w="http://schemas.openxmlformats.org/wordprocessingml/2006/main" xmlns:w14="http://schemas.microsoft.com/office/word/2010/wordml" xmlns:w15="http://schemas.microsoft.com/office/word/2012/wordml" xmlns:w16cid="http://schemas.microsoft.com/office/word/2016/wordml/cid" xmlns:w16se="http://schemas.microsoft.com/office/word/2015/wordml/symex" xmlns:wpg="http://schemas.microsoft.com/office/word/2010/wordprocessingGroup" xmlns:wpi="http://schemas.microsoft.com/office/word/2010/wordprocessingInk" xmlns:wne="http://schemas.microsoft.com/office/word/2006/wordml" xmlns:wps="http://schemas.microsoft.com/office/word/2010/wordprocessingShape" mc:Ignorable="w14 w15 w16se w16cid wp14">
   <w:body>
     <w:p>
       <w:pPr>
@@ -81,6 +81,7 @@
         <w:spacing w:line="360" w:lineRule="auto"/>
         <w:ind w:left="567" w:hanging="501"/>
         <w:jc w:val="both"/>
+        <w:outlineLvl w:val="1"/>
         <w:rPr>
           <w:rFonts w:ascii="Times New Roman" w:hAnsi="Times New Roman" w:cs="Times New Roman"/>
           <w:b/>
@@ -267,7 +268,25 @@
           <w:sz w:val="24"/>
           <w:szCs w:val="24"/>
         </w:rPr>
-        <w:t>Menurut Simarmata(2010), Aplikasi Web adalah sebuah</w:t>
+        <w:t xml:space="preserve">Menurut </w:t>
+      </w:r>
+      <w:proofErr w:type="gramStart"/>
+      <w:r>
+        <w:rPr>
+          <w:rFonts w:ascii="Times New Roman" w:hAnsi="Times New Roman" w:cs="Times New Roman"/>
+          <w:sz w:val="24"/>
+          <w:szCs w:val="24"/>
+        </w:rPr>
+        <w:t>Simarmata(</w:t>
+      </w:r>
+      <w:proofErr w:type="gramEnd"/>
+      <w:r>
+        <w:rPr>
+          <w:rFonts w:ascii="Times New Roman" w:hAnsi="Times New Roman" w:cs="Times New Roman"/>
+          <w:sz w:val="24"/>
+          <w:szCs w:val="24"/>
+        </w:rPr>
+        <w:t>2010), Aplikasi Web adalah sebuah</w:t>
       </w:r>
       <w:r>
         <w:rPr>
@@ -374,6 +393,7 @@
         <w:spacing w:line="360" w:lineRule="auto"/>
         <w:ind w:left="567" w:hanging="501"/>
         <w:jc w:val="both"/>
+        <w:outlineLvl w:val="1"/>
         <w:rPr>
           <w:rFonts w:ascii="Times New Roman" w:hAnsi="Times New Roman" w:cs="Times New Roman"/>
           <w:b/>
@@ -526,6 +546,908 @@
         <w:spacing w:line="360" w:lineRule="auto"/>
         <w:ind w:left="567" w:hanging="501"/>
         <w:jc w:val="both"/>
+        <w:outlineLvl w:val="1"/>
+        <w:rPr>
+          <w:rFonts w:ascii="Times New Roman" w:hAnsi="Times New Roman" w:cs="Times New Roman"/>
+          <w:b/>
+          <w:sz w:val="24"/>
+          <w:szCs w:val="24"/>
+        </w:rPr>
+      </w:pPr>
+      <w:r>
+        <w:rPr>
+          <w:rFonts w:ascii="Times New Roman" w:hAnsi="Times New Roman" w:cs="Times New Roman"/>
+          <w:b/>
+          <w:sz w:val="24"/>
+          <w:szCs w:val="24"/>
+        </w:rPr>
+        <w:t xml:space="preserve">Penjualan </w:t>
+      </w:r>
+    </w:p>
+    <w:p>
+      <w:pPr>
+        <w:pStyle w:val="ListParagraph"/>
+        <w:spacing w:line="360" w:lineRule="auto"/>
+        <w:ind w:left="0" w:firstLine="567"/>
+        <w:jc w:val="both"/>
+        <w:rPr>
+          <w:rFonts w:ascii="Times New Roman" w:hAnsi="Times New Roman" w:cs="Times New Roman"/>
+          <w:sz w:val="24"/>
+          <w:szCs w:val="24"/>
+        </w:rPr>
+      </w:pPr>
+      <w:r>
+        <w:rPr>
+          <w:rFonts w:ascii="Times New Roman" w:hAnsi="Times New Roman" w:cs="Times New Roman"/>
+          <w:sz w:val="24"/>
+          <w:szCs w:val="24"/>
+        </w:rPr>
+        <w:t>Didalam sebuah perusahaan khususnya dalam perusahaan yang</w:t>
+      </w:r>
+      <w:r>
+        <w:rPr>
+          <w:rFonts w:ascii="Times New Roman" w:hAnsi="Times New Roman" w:cs="Times New Roman"/>
+          <w:sz w:val="24"/>
+          <w:szCs w:val="24"/>
+        </w:rPr>
+        <w:t xml:space="preserve"> </w:t>
+      </w:r>
+      <w:r>
+        <w:rPr>
+          <w:rFonts w:ascii="Times New Roman" w:hAnsi="Times New Roman" w:cs="Times New Roman"/>
+          <w:sz w:val="24"/>
+          <w:szCs w:val="24"/>
+        </w:rPr>
+        <w:t>bergerak dibidang usaha perdagangan, penghasilan utama yang</w:t>
+      </w:r>
+      <w:r>
+        <w:rPr>
+          <w:rFonts w:ascii="Times New Roman" w:hAnsi="Times New Roman" w:cs="Times New Roman"/>
+          <w:sz w:val="24"/>
+          <w:szCs w:val="24"/>
+        </w:rPr>
+        <w:t xml:space="preserve"> </w:t>
+      </w:r>
+      <w:r>
+        <w:rPr>
+          <w:rFonts w:ascii="Times New Roman" w:hAnsi="Times New Roman" w:cs="Times New Roman"/>
+          <w:sz w:val="24"/>
+          <w:szCs w:val="24"/>
+        </w:rPr>
+        <w:t>dihasilkannya ialah berasal dari penjualan.</w:t>
+      </w:r>
+      <w:r>
+        <w:rPr>
+          <w:rFonts w:ascii="Times New Roman" w:hAnsi="Times New Roman" w:cs="Times New Roman"/>
+          <w:sz w:val="24"/>
+          <w:szCs w:val="24"/>
+        </w:rPr>
+        <w:t xml:space="preserve"> </w:t>
+      </w:r>
+    </w:p>
+    <w:p>
+      <w:pPr>
+        <w:pStyle w:val="ListParagraph"/>
+        <w:numPr>
+          <w:ilvl w:val="0"/>
+          <w:numId w:val="9"/>
+        </w:numPr>
+        <w:spacing w:line="360" w:lineRule="auto"/>
+        <w:ind w:left="993" w:hanging="426"/>
+        <w:jc w:val="both"/>
+        <w:rPr>
+          <w:rFonts w:ascii="Times New Roman" w:hAnsi="Times New Roman" w:cs="Times New Roman"/>
+          <w:sz w:val="24"/>
+          <w:szCs w:val="24"/>
+        </w:rPr>
+      </w:pPr>
+      <w:r>
+        <w:rPr>
+          <w:rFonts w:ascii="Times New Roman" w:hAnsi="Times New Roman" w:cs="Times New Roman"/>
+          <w:sz w:val="24"/>
+          <w:szCs w:val="24"/>
+        </w:rPr>
+        <w:t>Pengertian p</w:t>
+      </w:r>
+      <w:r>
+        <w:rPr>
+          <w:rFonts w:ascii="Times New Roman" w:hAnsi="Times New Roman" w:cs="Times New Roman"/>
+          <w:sz w:val="24"/>
+          <w:szCs w:val="24"/>
+        </w:rPr>
+        <w:t>enjualan menurut beberapa ahli</w:t>
+      </w:r>
+    </w:p>
+    <w:p>
+      <w:pPr>
+        <w:pStyle w:val="ListParagraph"/>
+        <w:numPr>
+          <w:ilvl w:val="1"/>
+          <w:numId w:val="9"/>
+        </w:numPr>
+        <w:spacing w:line="360" w:lineRule="auto"/>
+        <w:jc w:val="both"/>
+        <w:rPr>
+          <w:rFonts w:ascii="Times New Roman" w:hAnsi="Times New Roman" w:cs="Times New Roman"/>
+          <w:sz w:val="24"/>
+          <w:szCs w:val="24"/>
+        </w:rPr>
+      </w:pPr>
+      <w:r>
+        <w:rPr>
+          <w:rFonts w:ascii="Times New Roman" w:hAnsi="Times New Roman" w:cs="Times New Roman"/>
+          <w:sz w:val="24"/>
+          <w:szCs w:val="24"/>
+        </w:rPr>
+        <w:t>M</w:t>
+      </w:r>
+      <w:r>
+        <w:rPr>
+          <w:rFonts w:ascii="Times New Roman" w:hAnsi="Times New Roman" w:cs="Times New Roman"/>
+          <w:sz w:val="24"/>
+          <w:szCs w:val="24"/>
+        </w:rPr>
+        <w:t>enurut Muly</w:t>
+      </w:r>
+      <w:r>
+        <w:rPr>
+          <w:rFonts w:ascii="Times New Roman" w:hAnsi="Times New Roman" w:cs="Times New Roman"/>
+          <w:sz w:val="24"/>
+          <w:szCs w:val="24"/>
+        </w:rPr>
+        <w:t>adi (2013:455) meny</w:t>
+      </w:r>
+      <w:r>
+        <w:rPr>
+          <w:rFonts w:ascii="Times New Roman" w:hAnsi="Times New Roman" w:cs="Times New Roman"/>
+          <w:sz w:val="24"/>
+          <w:szCs w:val="24"/>
+        </w:rPr>
+        <w:t xml:space="preserve">atakan bahwa </w:t>
+      </w:r>
+      <w:r>
+        <w:rPr>
+          <w:rFonts w:ascii="Times New Roman" w:hAnsi="Times New Roman" w:cs="Times New Roman"/>
+          <w:sz w:val="24"/>
+          <w:szCs w:val="24"/>
+        </w:rPr>
+        <w:t>“Penjualan adalah penjualan yang dilaksanakan oleh perusahaan dengan cara</w:t>
+      </w:r>
+      <w:r>
+        <w:rPr>
+          <w:rFonts w:ascii="Times New Roman" w:hAnsi="Times New Roman" w:cs="Times New Roman"/>
+          <w:sz w:val="24"/>
+          <w:szCs w:val="24"/>
+        </w:rPr>
+        <w:t xml:space="preserve"> </w:t>
+      </w:r>
+      <w:r>
+        <w:rPr>
+          <w:rFonts w:ascii="Times New Roman" w:hAnsi="Times New Roman" w:cs="Times New Roman"/>
+          <w:sz w:val="24"/>
+          <w:szCs w:val="24"/>
+        </w:rPr>
+        <w:t>mewajibkan pembeli melakukan pembayaran harga barang terlebih dahulu</w:t>
+      </w:r>
+      <w:r>
+        <w:rPr>
+          <w:rFonts w:ascii="Times New Roman" w:hAnsi="Times New Roman" w:cs="Times New Roman"/>
+          <w:sz w:val="24"/>
+          <w:szCs w:val="24"/>
+        </w:rPr>
+        <w:t xml:space="preserve"> </w:t>
+      </w:r>
+      <w:r>
+        <w:rPr>
+          <w:rFonts w:ascii="Times New Roman" w:hAnsi="Times New Roman" w:cs="Times New Roman"/>
+          <w:sz w:val="24"/>
+          <w:szCs w:val="24"/>
+        </w:rPr>
+        <w:t>sebelum barang diserahkan</w:t>
+      </w:r>
+      <w:r>
+        <w:rPr>
+          <w:rFonts w:ascii="Times New Roman" w:hAnsi="Times New Roman" w:cs="Times New Roman"/>
+          <w:sz w:val="24"/>
+          <w:szCs w:val="24"/>
+        </w:rPr>
+        <w:t xml:space="preserve"> oleh perusahaan kepada pembeli</w:t>
+      </w:r>
+      <w:r>
+        <w:rPr>
+          <w:rFonts w:ascii="Times New Roman" w:hAnsi="Times New Roman" w:cs="Times New Roman"/>
+          <w:sz w:val="24"/>
+          <w:szCs w:val="24"/>
+        </w:rPr>
+        <w:t>”</w:t>
+      </w:r>
+      <w:r>
+        <w:rPr>
+          <w:rFonts w:ascii="Times New Roman" w:hAnsi="Times New Roman" w:cs="Times New Roman"/>
+          <w:sz w:val="24"/>
+          <w:szCs w:val="24"/>
+        </w:rPr>
+        <w:t>.</w:t>
+      </w:r>
+    </w:p>
+    <w:p>
+      <w:pPr>
+        <w:pStyle w:val="ListParagraph"/>
+        <w:numPr>
+          <w:ilvl w:val="1"/>
+          <w:numId w:val="9"/>
+        </w:numPr>
+        <w:spacing w:line="360" w:lineRule="auto"/>
+        <w:jc w:val="both"/>
+        <w:rPr>
+          <w:rFonts w:ascii="Times New Roman" w:hAnsi="Times New Roman" w:cs="Times New Roman"/>
+          <w:sz w:val="24"/>
+          <w:szCs w:val="24"/>
+        </w:rPr>
+      </w:pPr>
+      <w:r>
+        <w:rPr>
+          <w:rFonts w:ascii="Times New Roman" w:hAnsi="Times New Roman" w:cs="Times New Roman"/>
+          <w:sz w:val="24"/>
+          <w:szCs w:val="24"/>
+        </w:rPr>
+        <w:t xml:space="preserve">Menurut </w:t>
+      </w:r>
+      <w:r>
+        <w:rPr>
+          <w:rFonts w:ascii="Times New Roman" w:hAnsi="Times New Roman" w:cs="Times New Roman"/>
+          <w:sz w:val="24"/>
+          <w:szCs w:val="24"/>
+        </w:rPr>
+        <w:t xml:space="preserve">Banu Swatha (2010: 8) menyatakan </w:t>
+      </w:r>
+      <w:r>
+        <w:rPr>
+          <w:rFonts w:ascii="Times New Roman" w:hAnsi="Times New Roman" w:cs="Times New Roman"/>
+          <w:sz w:val="24"/>
+          <w:szCs w:val="24"/>
+        </w:rPr>
+        <w:t xml:space="preserve">bahwa </w:t>
+      </w:r>
+      <w:r>
+        <w:rPr>
+          <w:rFonts w:ascii="Times New Roman" w:hAnsi="Times New Roman" w:cs="Times New Roman"/>
+          <w:sz w:val="24"/>
+          <w:szCs w:val="24"/>
+        </w:rPr>
+        <w:t>“Menjual adalah ilmu dan seni mempengaruhi pribadi yang dilakukan oleh penjual untuk mengajak orang lain agar bersedia membeli barang atau jasa yang ditawarkan</w:t>
+      </w:r>
+      <w:r>
+        <w:rPr>
+          <w:rFonts w:ascii="Times New Roman" w:hAnsi="Times New Roman" w:cs="Times New Roman"/>
+          <w:sz w:val="24"/>
+          <w:szCs w:val="24"/>
+        </w:rPr>
+        <w:t>”</w:t>
+      </w:r>
+      <w:r>
+        <w:rPr>
+          <w:rFonts w:ascii="Times New Roman" w:hAnsi="Times New Roman" w:cs="Times New Roman"/>
+          <w:sz w:val="24"/>
+          <w:szCs w:val="24"/>
+        </w:rPr>
+        <w:t>.</w:t>
+      </w:r>
+    </w:p>
+    <w:p>
+      <w:pPr>
+        <w:pStyle w:val="ListParagraph"/>
+        <w:numPr>
+          <w:ilvl w:val="1"/>
+          <w:numId w:val="9"/>
+        </w:numPr>
+        <w:spacing w:line="360" w:lineRule="auto"/>
+        <w:jc w:val="both"/>
+        <w:rPr>
+          <w:rFonts w:ascii="Times New Roman" w:hAnsi="Times New Roman" w:cs="Times New Roman"/>
+          <w:sz w:val="24"/>
+          <w:szCs w:val="24"/>
+        </w:rPr>
+      </w:pPr>
+      <w:r>
+        <w:rPr>
+          <w:rFonts w:ascii="Times New Roman" w:hAnsi="Times New Roman" w:cs="Times New Roman"/>
+          <w:sz w:val="24"/>
+          <w:szCs w:val="24"/>
+        </w:rPr>
+        <w:t xml:space="preserve">Menurut </w:t>
+      </w:r>
+      <w:r>
+        <w:rPr>
+          <w:rFonts w:ascii="Times New Roman" w:hAnsi="Times New Roman" w:cs="Times New Roman"/>
+          <w:sz w:val="24"/>
+          <w:szCs w:val="24"/>
+        </w:rPr>
+        <w:t>Leny Sulistiyowati (2010:270) manyatakan bahwa "Penjualan adalah pendapatan yang berasal dari penjualan produk perusahaan, disajikan setelah dikurangi potongan penjualan dan retur penjualan".</w:t>
+      </w:r>
+    </w:p>
+    <w:p>
+      <w:pPr>
+        <w:pStyle w:val="ListParagraph"/>
+        <w:numPr>
+          <w:ilvl w:val="1"/>
+          <w:numId w:val="9"/>
+        </w:numPr>
+        <w:spacing w:line="360" w:lineRule="auto"/>
+        <w:jc w:val="both"/>
+        <w:rPr>
+          <w:rFonts w:ascii="Times New Roman" w:hAnsi="Times New Roman" w:cs="Times New Roman"/>
+          <w:sz w:val="24"/>
+          <w:szCs w:val="24"/>
+        </w:rPr>
+      </w:pPr>
+      <w:r>
+        <w:rPr>
+          <w:rFonts w:ascii="Times New Roman" w:hAnsi="Times New Roman" w:cs="Times New Roman"/>
+          <w:sz w:val="24"/>
+          <w:szCs w:val="24"/>
+        </w:rPr>
+        <w:t xml:space="preserve">Berdasarkan pengertian diatas mengenai penjualan, maka disimpulkan bahwa penjualan adalah salah satu prosedur yang digunakan </w:t>
+      </w:r>
+      <w:proofErr w:type="gramStart"/>
+      <w:r>
+        <w:rPr>
+          <w:rFonts w:ascii="Times New Roman" w:hAnsi="Times New Roman" w:cs="Times New Roman"/>
+          <w:sz w:val="24"/>
+          <w:szCs w:val="24"/>
+        </w:rPr>
+        <w:t>untuk</w:t>
+      </w:r>
+      <w:r>
+        <w:rPr>
+          <w:rFonts w:ascii="Times New Roman" w:hAnsi="Times New Roman" w:cs="Times New Roman"/>
+          <w:sz w:val="24"/>
+          <w:szCs w:val="24"/>
+        </w:rPr>
+        <w:t xml:space="preserve"> </w:t>
+      </w:r>
+      <w:r>
+        <w:rPr>
+          <w:rFonts w:ascii="Times New Roman" w:hAnsi="Times New Roman" w:cs="Times New Roman"/>
+          <w:sz w:val="24"/>
+          <w:szCs w:val="24"/>
+        </w:rPr>
+        <w:t xml:space="preserve"> memperjualbelikan</w:t>
+      </w:r>
+      <w:proofErr w:type="gramEnd"/>
+      <w:r>
+        <w:rPr>
+          <w:rFonts w:ascii="Times New Roman" w:hAnsi="Times New Roman" w:cs="Times New Roman"/>
+          <w:sz w:val="24"/>
+          <w:szCs w:val="24"/>
+        </w:rPr>
+        <w:t xml:space="preserve"> barang dan jasanya</w:t>
+      </w:r>
+      <w:r>
+        <w:rPr>
+          <w:rFonts w:ascii="Times New Roman" w:hAnsi="Times New Roman" w:cs="Times New Roman"/>
+          <w:sz w:val="24"/>
+          <w:szCs w:val="24"/>
+        </w:rPr>
+        <w:t xml:space="preserve"> kepada konsumen, yang tujuannya untuk memperoleh keuntungan atau laba.</w:t>
+      </w:r>
+    </w:p>
+    <w:p>
+      <w:pPr>
+        <w:spacing w:line="360" w:lineRule="auto"/>
+        <w:jc w:val="both"/>
+        <w:rPr>
+          <w:rFonts w:ascii="Times New Roman" w:hAnsi="Times New Roman" w:cs="Times New Roman"/>
+          <w:sz w:val="24"/>
+          <w:szCs w:val="24"/>
+        </w:rPr>
+      </w:pPr>
+    </w:p>
+    <w:p>
+      <w:pPr>
+        <w:spacing w:line="360" w:lineRule="auto"/>
+        <w:jc w:val="both"/>
+        <w:rPr>
+          <w:rFonts w:ascii="Times New Roman" w:hAnsi="Times New Roman" w:cs="Times New Roman"/>
+          <w:sz w:val="24"/>
+          <w:szCs w:val="24"/>
+        </w:rPr>
+      </w:pPr>
+    </w:p>
+    <w:p>
+      <w:pPr>
+        <w:spacing w:line="360" w:lineRule="auto"/>
+        <w:jc w:val="both"/>
+        <w:rPr>
+          <w:rFonts w:ascii="Times New Roman" w:hAnsi="Times New Roman" w:cs="Times New Roman"/>
+          <w:sz w:val="24"/>
+          <w:szCs w:val="24"/>
+        </w:rPr>
+      </w:pPr>
+    </w:p>
+    <w:p>
+      <w:pPr>
+        <w:pStyle w:val="ListParagraph"/>
+        <w:numPr>
+          <w:ilvl w:val="0"/>
+          <w:numId w:val="9"/>
+        </w:numPr>
+        <w:spacing w:line="360" w:lineRule="auto"/>
+        <w:ind w:left="993" w:hanging="426"/>
+        <w:jc w:val="both"/>
+        <w:rPr>
+          <w:rFonts w:ascii="Times New Roman" w:hAnsi="Times New Roman" w:cs="Times New Roman"/>
+          <w:sz w:val="24"/>
+          <w:szCs w:val="24"/>
+        </w:rPr>
+      </w:pPr>
+      <w:r>
+        <w:rPr>
+          <w:rFonts w:ascii="Times New Roman" w:hAnsi="Times New Roman" w:cs="Times New Roman"/>
+          <w:sz w:val="24"/>
+          <w:szCs w:val="24"/>
+        </w:rPr>
+        <w:lastRenderedPageBreak/>
+        <w:t>Jenis – jenis penjualan</w:t>
+      </w:r>
+    </w:p>
+    <w:p>
+      <w:pPr>
+        <w:pStyle w:val="ListParagraph"/>
+        <w:numPr>
+          <w:ilvl w:val="1"/>
+          <w:numId w:val="9"/>
+        </w:numPr>
+        <w:spacing w:line="360" w:lineRule="auto"/>
+        <w:jc w:val="both"/>
+        <w:rPr>
+          <w:rFonts w:ascii="Times New Roman" w:hAnsi="Times New Roman" w:cs="Times New Roman"/>
+          <w:sz w:val="24"/>
+          <w:szCs w:val="24"/>
+        </w:rPr>
+      </w:pPr>
+      <w:r>
+        <w:rPr>
+          <w:rFonts w:ascii="Times New Roman" w:hAnsi="Times New Roman" w:cs="Times New Roman"/>
+          <w:sz w:val="24"/>
+          <w:szCs w:val="24"/>
+        </w:rPr>
+        <w:t xml:space="preserve">Menutut Basu Swastha (2005:11) ada lima jenis penjualan, yaitu: </w:t>
+      </w:r>
+    </w:p>
+    <w:p>
+      <w:pPr>
+        <w:pStyle w:val="ListParagraph"/>
+        <w:numPr>
+          <w:ilvl w:val="2"/>
+          <w:numId w:val="9"/>
+        </w:numPr>
+        <w:spacing w:line="360" w:lineRule="auto"/>
+        <w:ind w:left="1560" w:hanging="283"/>
+        <w:jc w:val="both"/>
+        <w:rPr>
+          <w:rFonts w:ascii="Times New Roman" w:hAnsi="Times New Roman" w:cs="Times New Roman"/>
+          <w:sz w:val="24"/>
+          <w:szCs w:val="24"/>
+        </w:rPr>
+      </w:pPr>
+      <w:r>
+        <w:rPr>
+          <w:rFonts w:ascii="Times New Roman" w:hAnsi="Times New Roman" w:cs="Times New Roman"/>
+          <w:i/>
+          <w:sz w:val="24"/>
+          <w:szCs w:val="24"/>
+        </w:rPr>
+        <w:t>Trade Selling</w:t>
+      </w:r>
+      <w:r>
+        <w:rPr>
+          <w:rFonts w:ascii="Times New Roman" w:hAnsi="Times New Roman" w:cs="Times New Roman"/>
+          <w:sz w:val="24"/>
+          <w:szCs w:val="24"/>
+        </w:rPr>
+        <w:t xml:space="preserve">, dapat terjadi bila produsen dan pedagang besar mempersilahkan pengecer </w:t>
+      </w:r>
+      <w:r>
+        <w:rPr>
+          <w:rFonts w:ascii="Times New Roman" w:hAnsi="Times New Roman" w:cs="Times New Roman"/>
+          <w:sz w:val="24"/>
+          <w:szCs w:val="24"/>
+        </w:rPr>
+        <w:t>untuk berusahah memperbaiki distribusi produk-produk mereka.</w:t>
+      </w:r>
+    </w:p>
+    <w:p>
+      <w:pPr>
+        <w:pStyle w:val="ListParagraph"/>
+        <w:numPr>
+          <w:ilvl w:val="2"/>
+          <w:numId w:val="9"/>
+        </w:numPr>
+        <w:spacing w:line="360" w:lineRule="auto"/>
+        <w:ind w:left="1560" w:hanging="283"/>
+        <w:jc w:val="both"/>
+        <w:rPr>
+          <w:rFonts w:ascii="Times New Roman" w:hAnsi="Times New Roman" w:cs="Times New Roman"/>
+          <w:sz w:val="24"/>
+          <w:szCs w:val="24"/>
+        </w:rPr>
+      </w:pPr>
+      <w:r>
+        <w:rPr>
+          <w:rFonts w:ascii="Times New Roman" w:hAnsi="Times New Roman" w:cs="Times New Roman"/>
+          <w:i/>
+          <w:sz w:val="24"/>
+          <w:szCs w:val="24"/>
+        </w:rPr>
+        <w:t>Missionary Selling</w:t>
+      </w:r>
+      <w:r>
+        <w:rPr>
+          <w:rFonts w:ascii="Times New Roman" w:hAnsi="Times New Roman" w:cs="Times New Roman"/>
+          <w:sz w:val="24"/>
+          <w:szCs w:val="24"/>
+        </w:rPr>
+        <w:t>, adalah usaha untuk meningkatkan penjualan dengan memborong pembeli untuk memberi barang-barang dari penyalur perusahaan.</w:t>
+      </w:r>
+    </w:p>
+    <w:p>
+      <w:pPr>
+        <w:pStyle w:val="ListParagraph"/>
+        <w:numPr>
+          <w:ilvl w:val="2"/>
+          <w:numId w:val="9"/>
+        </w:numPr>
+        <w:spacing w:line="360" w:lineRule="auto"/>
+        <w:ind w:left="1560" w:hanging="283"/>
+        <w:jc w:val="both"/>
+        <w:rPr>
+          <w:rFonts w:ascii="Times New Roman" w:hAnsi="Times New Roman" w:cs="Times New Roman"/>
+          <w:sz w:val="24"/>
+          <w:szCs w:val="24"/>
+        </w:rPr>
+      </w:pPr>
+      <w:r>
+        <w:rPr>
+          <w:rFonts w:ascii="Times New Roman" w:hAnsi="Times New Roman" w:cs="Times New Roman"/>
+          <w:i/>
+          <w:sz w:val="24"/>
+          <w:szCs w:val="24"/>
+        </w:rPr>
+        <w:t>Technical Selling</w:t>
+      </w:r>
+      <w:r>
+        <w:rPr>
+          <w:rFonts w:ascii="Times New Roman" w:hAnsi="Times New Roman" w:cs="Times New Roman"/>
+          <w:sz w:val="24"/>
+          <w:szCs w:val="24"/>
+        </w:rPr>
+        <w:t>, usaha untuk meningkatkan penjualan dengan memberikan saran dan nasehat kepada pembeli akhir dari barang dan jasa yang dijual.</w:t>
+      </w:r>
+    </w:p>
+    <w:p>
+      <w:pPr>
+        <w:pStyle w:val="ListParagraph"/>
+        <w:numPr>
+          <w:ilvl w:val="2"/>
+          <w:numId w:val="9"/>
+        </w:numPr>
+        <w:spacing w:line="360" w:lineRule="auto"/>
+        <w:ind w:left="1560" w:hanging="283"/>
+        <w:jc w:val="both"/>
+        <w:rPr>
+          <w:rFonts w:ascii="Times New Roman" w:hAnsi="Times New Roman" w:cs="Times New Roman"/>
+          <w:sz w:val="24"/>
+          <w:szCs w:val="24"/>
+        </w:rPr>
+      </w:pPr>
+      <w:r>
+        <w:rPr>
+          <w:rFonts w:ascii="Times New Roman" w:hAnsi="Times New Roman" w:cs="Times New Roman"/>
+          <w:i/>
+          <w:sz w:val="24"/>
+          <w:szCs w:val="24"/>
+        </w:rPr>
+        <w:t>New Business Selling</w:t>
+      </w:r>
+      <w:r>
+        <w:rPr>
+          <w:rFonts w:ascii="Times New Roman" w:hAnsi="Times New Roman" w:cs="Times New Roman"/>
+          <w:sz w:val="24"/>
+          <w:szCs w:val="24"/>
+        </w:rPr>
+        <w:t>, usaha untuk membuka transaksi baru dengan mengubah calon pembeli. Jenis penjualan ini sering digunakan oleh perusahaan asuransi.</w:t>
+      </w:r>
+    </w:p>
+    <w:p>
+      <w:pPr>
+        <w:pStyle w:val="ListParagraph"/>
+        <w:numPr>
+          <w:ilvl w:val="2"/>
+          <w:numId w:val="9"/>
+        </w:numPr>
+        <w:spacing w:line="360" w:lineRule="auto"/>
+        <w:ind w:left="1560" w:hanging="283"/>
+        <w:jc w:val="both"/>
+        <w:rPr>
+          <w:rFonts w:ascii="Times New Roman" w:hAnsi="Times New Roman" w:cs="Times New Roman"/>
+          <w:sz w:val="24"/>
+          <w:szCs w:val="24"/>
+        </w:rPr>
+      </w:pPr>
+      <w:r>
+        <w:rPr>
+          <w:rFonts w:ascii="Times New Roman" w:hAnsi="Times New Roman" w:cs="Times New Roman"/>
+          <w:i/>
+          <w:sz w:val="24"/>
+          <w:szCs w:val="24"/>
+        </w:rPr>
+        <w:t>Responsive Selling</w:t>
+      </w:r>
+      <w:r>
+        <w:rPr>
+          <w:rFonts w:ascii="Times New Roman" w:hAnsi="Times New Roman" w:cs="Times New Roman"/>
+          <w:sz w:val="24"/>
+          <w:szCs w:val="24"/>
+        </w:rPr>
+        <w:t>, setiap tenaga penjualan diharapkan dapat memberikan reaksi terhadap permintaan pembeli.</w:t>
+      </w:r>
+    </w:p>
+    <w:p>
+      <w:pPr>
+        <w:pStyle w:val="ListParagraph"/>
+        <w:spacing w:line="360" w:lineRule="auto"/>
+        <w:ind w:left="1560"/>
+        <w:jc w:val="both"/>
+        <w:rPr>
+          <w:rFonts w:ascii="Times New Roman" w:hAnsi="Times New Roman" w:cs="Times New Roman"/>
+          <w:sz w:val="24"/>
+          <w:szCs w:val="24"/>
+        </w:rPr>
+      </w:pPr>
+    </w:p>
+    <w:p>
+      <w:pPr>
+        <w:pStyle w:val="ListParagraph"/>
+        <w:numPr>
+          <w:ilvl w:val="1"/>
+          <w:numId w:val="9"/>
+        </w:numPr>
+        <w:spacing w:line="360" w:lineRule="auto"/>
+        <w:jc w:val="both"/>
+        <w:rPr>
+          <w:rFonts w:ascii="Times New Roman" w:hAnsi="Times New Roman" w:cs="Times New Roman"/>
+          <w:sz w:val="24"/>
+          <w:szCs w:val="24"/>
+        </w:rPr>
+      </w:pPr>
+      <w:r>
+        <w:rPr>
+          <w:rFonts w:ascii="Times New Roman" w:hAnsi="Times New Roman" w:cs="Times New Roman"/>
+          <w:sz w:val="24"/>
+          <w:szCs w:val="24"/>
+        </w:rPr>
+        <w:t>Sedangkan menurut Azhar Susanto (2013:176) berdasarkan dari jenis transaksi membagi kedalam:</w:t>
+      </w:r>
+    </w:p>
+    <w:p>
+      <w:pPr>
+        <w:pStyle w:val="ListParagraph"/>
+        <w:numPr>
+          <w:ilvl w:val="2"/>
+          <w:numId w:val="9"/>
+        </w:numPr>
+        <w:spacing w:line="360" w:lineRule="auto"/>
+        <w:ind w:left="1560" w:hanging="283"/>
+        <w:jc w:val="both"/>
+        <w:rPr>
+          <w:rFonts w:ascii="Times New Roman" w:hAnsi="Times New Roman" w:cs="Times New Roman"/>
+          <w:sz w:val="24"/>
+          <w:szCs w:val="24"/>
+        </w:rPr>
+      </w:pPr>
+      <w:r>
+        <w:rPr>
+          <w:rFonts w:ascii="Times New Roman" w:hAnsi="Times New Roman" w:cs="Times New Roman"/>
+          <w:sz w:val="24"/>
+          <w:szCs w:val="24"/>
+        </w:rPr>
+        <w:t>Penjualan secara tunai, yaitu penjualan yang bersifat cash and carry, pada umumnya terjadi secara spontan. Pembayaran dalam jangka waktu satu bulan yang masih sebagai penjualan tunai.</w:t>
+      </w:r>
+    </w:p>
+    <w:p>
+      <w:pPr>
+        <w:pStyle w:val="ListParagraph"/>
+        <w:numPr>
+          <w:ilvl w:val="2"/>
+          <w:numId w:val="9"/>
+        </w:numPr>
+        <w:spacing w:line="360" w:lineRule="auto"/>
+        <w:ind w:left="1560" w:hanging="283"/>
+        <w:jc w:val="both"/>
+        <w:rPr>
+          <w:rFonts w:ascii="Times New Roman" w:hAnsi="Times New Roman" w:cs="Times New Roman"/>
+          <w:sz w:val="24"/>
+          <w:szCs w:val="24"/>
+        </w:rPr>
+      </w:pPr>
+      <w:r>
+        <w:rPr>
+          <w:rFonts w:ascii="Times New Roman" w:hAnsi="Times New Roman" w:cs="Times New Roman"/>
+          <w:sz w:val="24"/>
+          <w:szCs w:val="24"/>
+        </w:rPr>
+        <w:t>Penjualan secara kredit, penjualan yang periode pembayarannya rata-rata diatas satu bulan.</w:t>
+      </w:r>
+    </w:p>
+    <w:p>
+      <w:pPr>
+        <w:pStyle w:val="ListParagraph"/>
+        <w:numPr>
+          <w:ilvl w:val="2"/>
+          <w:numId w:val="9"/>
+        </w:numPr>
+        <w:spacing w:line="360" w:lineRule="auto"/>
+        <w:ind w:left="1560" w:hanging="283"/>
+        <w:jc w:val="both"/>
+        <w:rPr>
+          <w:rFonts w:ascii="Times New Roman" w:hAnsi="Times New Roman" w:cs="Times New Roman"/>
+          <w:sz w:val="24"/>
+          <w:szCs w:val="24"/>
+        </w:rPr>
+      </w:pPr>
+      <w:r>
+        <w:rPr>
+          <w:rFonts w:ascii="Times New Roman" w:hAnsi="Times New Roman" w:cs="Times New Roman"/>
+          <w:sz w:val="24"/>
+          <w:szCs w:val="24"/>
+        </w:rPr>
+        <w:t>Penjualan secara tender, yaitu penjualan yang</w:t>
+      </w:r>
+      <w:r>
+        <w:rPr>
+          <w:rFonts w:ascii="Times New Roman" w:hAnsi="Times New Roman" w:cs="Times New Roman"/>
+          <w:sz w:val="24"/>
+          <w:szCs w:val="24"/>
+        </w:rPr>
+        <w:t xml:space="preserve"> dilaksanakan melaui proses tertentu untuk memenuhi permintaan pihak pembeli yang membuka tender tersebut, untuk memenangkan tender selain harus memenuhi berbagai prosedur yaitu pemenuhan dokumen tender yang berupa jaminan tender, jugaharus dapat bersaing dengan pihak lain.</w:t>
+      </w:r>
+    </w:p>
+    <w:p>
+      <w:pPr>
+        <w:pStyle w:val="ListParagraph"/>
+        <w:numPr>
+          <w:ilvl w:val="2"/>
+          <w:numId w:val="9"/>
+        </w:numPr>
+        <w:spacing w:line="360" w:lineRule="auto"/>
+        <w:ind w:left="1560" w:hanging="283"/>
+        <w:jc w:val="both"/>
+        <w:rPr>
+          <w:rFonts w:ascii="Times New Roman" w:hAnsi="Times New Roman" w:cs="Times New Roman"/>
+          <w:sz w:val="24"/>
+          <w:szCs w:val="24"/>
+        </w:rPr>
+      </w:pPr>
+      <w:r>
+        <w:rPr>
+          <w:rFonts w:ascii="Times New Roman" w:hAnsi="Times New Roman" w:cs="Times New Roman"/>
+          <w:sz w:val="24"/>
+          <w:szCs w:val="24"/>
+        </w:rPr>
+        <w:lastRenderedPageBreak/>
+        <w:t xml:space="preserve">Penjualan export, yaitu penjualan yang dilakukan dengan pembelian luar negeri yang mengimport barang. </w:t>
+      </w:r>
+    </w:p>
+    <w:p>
+      <w:pPr>
+        <w:pStyle w:val="ListParagraph"/>
+        <w:numPr>
+          <w:ilvl w:val="2"/>
+          <w:numId w:val="9"/>
+        </w:numPr>
+        <w:spacing w:line="360" w:lineRule="auto"/>
+        <w:ind w:left="1560" w:hanging="283"/>
+        <w:jc w:val="both"/>
+        <w:rPr>
+          <w:rFonts w:ascii="Times New Roman" w:hAnsi="Times New Roman" w:cs="Times New Roman"/>
+          <w:sz w:val="24"/>
+          <w:szCs w:val="24"/>
+        </w:rPr>
+      </w:pPr>
+      <w:proofErr w:type="gramStart"/>
+      <w:r>
+        <w:rPr>
+          <w:rFonts w:ascii="Times New Roman" w:hAnsi="Times New Roman" w:cs="Times New Roman"/>
+          <w:sz w:val="24"/>
+          <w:szCs w:val="24"/>
+        </w:rPr>
+        <w:t xml:space="preserve">Penjualan </w:t>
+      </w:r>
+      <w:r>
+        <w:rPr>
+          <w:rFonts w:ascii="Times New Roman" w:hAnsi="Times New Roman" w:cs="Times New Roman"/>
+          <w:sz w:val="24"/>
+          <w:szCs w:val="24"/>
+        </w:rPr>
+        <w:t xml:space="preserve"> </w:t>
+      </w:r>
+      <w:r>
+        <w:rPr>
+          <w:rFonts w:ascii="Times New Roman" w:hAnsi="Times New Roman" w:cs="Times New Roman"/>
+          <w:sz w:val="24"/>
+          <w:szCs w:val="24"/>
+        </w:rPr>
+        <w:t>secara</w:t>
+      </w:r>
+      <w:proofErr w:type="gramEnd"/>
+      <w:r>
+        <w:rPr>
+          <w:rFonts w:ascii="Times New Roman" w:hAnsi="Times New Roman" w:cs="Times New Roman"/>
+          <w:sz w:val="24"/>
+          <w:szCs w:val="24"/>
+        </w:rPr>
+        <w:t xml:space="preserve"> konsinyasi yaitu, menjual barang-barang secara titipan kepada pembeli atau penjual.</w:t>
+      </w:r>
+      <w:r>
+        <w:rPr>
+          <w:rFonts w:ascii="Times New Roman" w:hAnsi="Times New Roman" w:cs="Times New Roman"/>
+          <w:sz w:val="24"/>
+          <w:szCs w:val="24"/>
+        </w:rPr>
+        <w:t xml:space="preserve"> Apabila barang tersebut tidak laku dijual, maka barang tersebut akan dikembalikan kepada si penjual.</w:t>
+      </w:r>
+    </w:p>
+    <w:p>
+      <w:pPr>
+        <w:pStyle w:val="ListParagraph"/>
+        <w:numPr>
+          <w:ilvl w:val="2"/>
+          <w:numId w:val="9"/>
+        </w:numPr>
+        <w:spacing w:line="360" w:lineRule="auto"/>
+        <w:ind w:left="1560" w:hanging="283"/>
+        <w:jc w:val="both"/>
+        <w:rPr>
+          <w:rFonts w:ascii="Times New Roman" w:hAnsi="Times New Roman" w:cs="Times New Roman"/>
+          <w:sz w:val="24"/>
+          <w:szCs w:val="24"/>
+        </w:rPr>
+      </w:pPr>
+      <w:r>
+        <w:rPr>
+          <w:rFonts w:ascii="Times New Roman" w:hAnsi="Times New Roman" w:cs="Times New Roman"/>
+          <w:sz w:val="24"/>
+          <w:szCs w:val="24"/>
+        </w:rPr>
+        <w:t>Penjual melaui grosir, yaitu penjualan yang tidak langsung kepada konsumen, tetapi melalui pedagang pertama (grosir). Grosir berfungsi sebagai perantara antara pabrik atau import dengan pelanggan atau toko eceran.</w:t>
+      </w:r>
+    </w:p>
+    <w:p>
+      <w:pPr>
+        <w:pStyle w:val="ListParagraph"/>
+        <w:spacing w:line="360" w:lineRule="auto"/>
+        <w:ind w:left="0" w:firstLine="567"/>
+        <w:jc w:val="both"/>
+        <w:rPr>
+          <w:rFonts w:ascii="Times New Roman" w:hAnsi="Times New Roman" w:cs="Times New Roman"/>
+          <w:b/>
+          <w:sz w:val="24"/>
+          <w:szCs w:val="24"/>
+        </w:rPr>
+      </w:pPr>
+    </w:p>
+    <w:p>
+      <w:pPr>
+        <w:pStyle w:val="ListParagraph"/>
+        <w:numPr>
+          <w:ilvl w:val="0"/>
+          <w:numId w:val="2"/>
+        </w:numPr>
+        <w:spacing w:line="360" w:lineRule="auto"/>
+        <w:ind w:left="567" w:hanging="501"/>
+        <w:jc w:val="both"/>
+        <w:outlineLvl w:val="1"/>
         <w:rPr>
           <w:rFonts w:ascii="Times New Roman" w:hAnsi="Times New Roman" w:cs="Times New Roman"/>
           <w:b/>
@@ -984,6 +1906,19 @@
         </w:rPr>
         <w:t>:</w:t>
       </w:r>
+    </w:p>
+    <w:p>
+      <w:pPr>
+        <w:pStyle w:val="ListParagraph"/>
+        <w:spacing w:line="360" w:lineRule="auto"/>
+        <w:ind w:left="927" w:firstLine="513"/>
+        <w:jc w:val="both"/>
+        <w:rPr>
+          <w:rFonts w:ascii="Times New Roman" w:hAnsi="Times New Roman" w:cs="Times New Roman"/>
+          <w:sz w:val="24"/>
+          <w:szCs w:val="24"/>
+        </w:rPr>
+      </w:pPr>
     </w:p>
     <w:p>
       <w:pPr>
@@ -1079,6 +2014,7 @@
                 <w:sz w:val="24"/>
                 <w:szCs w:val="24"/>
               </w:rPr>
+              <w:lastRenderedPageBreak/>
               <w:t>NOTASI</w:t>
             </w:r>
           </w:p>
@@ -1339,7 +2275,6 @@
                 <w:sz w:val="24"/>
                 <w:szCs w:val="24"/>
               </w:rPr>
-              <w:lastRenderedPageBreak/>
               <w:t>Use Case</w:t>
             </w:r>
           </w:p>
@@ -2342,6 +3277,7 @@
           <w:sz w:val="24"/>
           <w:szCs w:val="24"/>
         </w:rPr>
+        <w:lastRenderedPageBreak/>
         <w:t>Menurut Adi Nugroho</w:t>
       </w:r>
       <w:r>
@@ -2434,7 +3370,6 @@
           <w:sz w:val="24"/>
           <w:szCs w:val="24"/>
         </w:rPr>
-        <w:lastRenderedPageBreak/>
         <w:t>Mempresentasikan keadaan statis kelas-kelas yang terlibat dalam sistem. Kelas-kelas ini bisa saja merupakan kelas-kelas dalam bahasa pemrograman dan kelas-kelas persisten yang hadir dalam bentuk tabel-tabel yang ada di sistem basis data relasional.</w:t>
       </w:r>
     </w:p>
@@ -2516,6 +3451,19 @@
         </w:rPr>
         <w:t>:</w:t>
       </w:r>
+    </w:p>
+    <w:p>
+      <w:pPr>
+        <w:pStyle w:val="ListParagraph"/>
+        <w:spacing w:line="360" w:lineRule="auto"/>
+        <w:ind w:left="993"/>
+        <w:jc w:val="both"/>
+        <w:rPr>
+          <w:rFonts w:ascii="Times New Roman" w:hAnsi="Times New Roman" w:cs="Times New Roman"/>
+          <w:sz w:val="24"/>
+          <w:szCs w:val="24"/>
+        </w:rPr>
+      </w:pPr>
     </w:p>
     <w:p>
       <w:pPr>
@@ -2984,6 +3932,40 @@
           <w:tab w:val="left" w:pos="1560"/>
         </w:tabs>
         <w:spacing w:line="360" w:lineRule="auto"/>
+        <w:jc w:val="both"/>
+        <w:rPr>
+          <w:rFonts w:ascii="Times New Roman" w:hAnsi="Times New Roman" w:cs="Times New Roman"/>
+          <w:sz w:val="24"/>
+          <w:szCs w:val="24"/>
+        </w:rPr>
+      </w:pPr>
+    </w:p>
+    <w:p>
+      <w:pPr>
+        <w:tabs>
+          <w:tab w:val="left" w:pos="426"/>
+          <w:tab w:val="left" w:pos="993"/>
+          <w:tab w:val="left" w:pos="1276"/>
+          <w:tab w:val="left" w:pos="1560"/>
+        </w:tabs>
+        <w:spacing w:line="360" w:lineRule="auto"/>
+        <w:jc w:val="both"/>
+        <w:rPr>
+          <w:rFonts w:ascii="Times New Roman" w:hAnsi="Times New Roman" w:cs="Times New Roman"/>
+          <w:sz w:val="24"/>
+          <w:szCs w:val="24"/>
+        </w:rPr>
+      </w:pPr>
+    </w:p>
+    <w:p>
+      <w:pPr>
+        <w:tabs>
+          <w:tab w:val="left" w:pos="426"/>
+          <w:tab w:val="left" w:pos="993"/>
+          <w:tab w:val="left" w:pos="1276"/>
+          <w:tab w:val="left" w:pos="1560"/>
+        </w:tabs>
+        <w:spacing w:line="360" w:lineRule="auto"/>
         <w:jc w:val="center"/>
         <w:rPr>
           <w:rFonts w:ascii="Times New Roman" w:hAnsi="Times New Roman" w:cs="Times New Roman"/>
@@ -3056,6 +4038,7 @@
                 <w:sz w:val="24"/>
                 <w:szCs w:val="24"/>
               </w:rPr>
+              <w:lastRenderedPageBreak/>
               <w:t>NOTASI</w:t>
             </w:r>
           </w:p>
@@ -3424,8 +4407,18 @@
                 <w:sz w:val="24"/>
                 <w:szCs w:val="24"/>
               </w:rPr>
-              <w:t xml:space="preserve">          1..n</w:t>
-            </w:r>
+              <w:t xml:space="preserve">          </w:t>
+            </w:r>
+            <w:proofErr w:type="gramStart"/>
+            <w:r>
+              <w:rPr>
+                <w:rFonts w:ascii="Times New Roman" w:hAnsi="Times New Roman" w:cs="Times New Roman"/>
+                <w:sz w:val="24"/>
+                <w:szCs w:val="24"/>
+              </w:rPr>
+              <w:t>1..n</w:t>
+            </w:r>
+            <w:proofErr w:type="gramEnd"/>
           </w:p>
           <w:p>
             <w:pPr>
@@ -3507,7 +4500,6 @@
                 <w:sz w:val="24"/>
                 <w:szCs w:val="24"/>
               </w:rPr>
-              <w:lastRenderedPageBreak/>
               <w:t>Composition</w:t>
             </w:r>
           </w:p>
@@ -4274,19 +5266,6 @@
     <w:p>
       <w:pPr>
         <w:pStyle w:val="ListParagraph"/>
-        <w:spacing w:line="360" w:lineRule="auto"/>
-        <w:ind w:left="993"/>
-        <w:jc w:val="both"/>
-        <w:rPr>
-          <w:rFonts w:ascii="Times New Roman" w:hAnsi="Times New Roman" w:cs="Times New Roman"/>
-          <w:sz w:val="24"/>
-          <w:szCs w:val="24"/>
-        </w:rPr>
-      </w:pPr>
-    </w:p>
-    <w:p>
-      <w:pPr>
-        <w:pStyle w:val="ListParagraph"/>
         <w:numPr>
           <w:ilvl w:val="0"/>
           <w:numId w:val="3"/>
@@ -4345,6 +5324,7 @@
           <w:sz w:val="24"/>
           <w:szCs w:val="24"/>
         </w:rPr>
+        <w:lastRenderedPageBreak/>
         <w:t>Menurut Adi Nugroho (2010), diagram aktivitas (</w:t>
       </w:r>
       <w:r>
@@ -4391,7 +5371,6 @@
           <w:sz w:val="24"/>
           <w:szCs w:val="24"/>
         </w:rPr>
-        <w:lastRenderedPageBreak/>
         <w:t xml:space="preserve">Biasanya, suatu </w:t>
       </w:r>
       <w:r>
@@ -4637,7 +5616,17 @@
           <w:sz w:val="24"/>
           <w:szCs w:val="24"/>
         </w:rPr>
-        <w:t>activity diagram</w:t>
+        <w:t xml:space="preserve">activity </w:t>
+      </w:r>
+      <w:proofErr w:type="gramStart"/>
+      <w:r>
+        <w:rPr>
+          <w:rFonts w:ascii="Times New Roman" w:hAnsi="Times New Roman" w:cs="Times New Roman"/>
+          <w:i/>
+          <w:sz w:val="24"/>
+          <w:szCs w:val="24"/>
+        </w:rPr>
+        <w:t>diagram</w:t>
       </w:r>
       <w:r>
         <w:rPr>
@@ -4647,6 +5636,7 @@
         </w:rPr>
         <w:t xml:space="preserve"> :</w:t>
       </w:r>
+      <w:proofErr w:type="gramEnd"/>
     </w:p>
     <w:p>
       <w:pPr>
@@ -4945,6 +5935,191 @@
           </w:p>
         </w:tc>
       </w:tr>
+    </w:tbl>
+    <w:p>
+      <w:pPr>
+        <w:pStyle w:val="ListParagraph"/>
+        <w:spacing w:line="360" w:lineRule="auto"/>
+        <w:ind w:left="927" w:firstLine="513"/>
+        <w:jc w:val="both"/>
+        <w:rPr>
+          <w:rFonts w:ascii="Times New Roman" w:hAnsi="Times New Roman" w:cs="Times New Roman"/>
+          <w:sz w:val="24"/>
+          <w:szCs w:val="24"/>
+        </w:rPr>
+      </w:pPr>
+    </w:p>
+    <w:p>
+      <w:pPr>
+        <w:pStyle w:val="ListParagraph"/>
+        <w:spacing w:line="360" w:lineRule="auto"/>
+        <w:ind w:left="927" w:firstLine="513"/>
+        <w:jc w:val="both"/>
+        <w:rPr>
+          <w:rFonts w:ascii="Times New Roman" w:hAnsi="Times New Roman" w:cs="Times New Roman"/>
+          <w:sz w:val="24"/>
+          <w:szCs w:val="24"/>
+        </w:rPr>
+      </w:pPr>
+    </w:p>
+    <w:p>
+      <w:pPr>
+        <w:tabs>
+          <w:tab w:val="left" w:pos="1134"/>
+          <w:tab w:val="left" w:pos="1276"/>
+          <w:tab w:val="left" w:pos="1560"/>
+          <w:tab w:val="left" w:pos="2127"/>
+        </w:tabs>
+        <w:spacing w:line="360" w:lineRule="auto"/>
+        <w:ind w:left="426" w:firstLine="567"/>
+        <w:jc w:val="both"/>
+        <w:rPr>
+          <w:rFonts w:ascii="Times New Roman" w:hAnsi="Times New Roman" w:cs="Times New Roman"/>
+          <w:sz w:val="24"/>
+          <w:szCs w:val="24"/>
+        </w:rPr>
+      </w:pPr>
+      <w:r>
+        <w:rPr>
+          <w:rFonts w:ascii="Times New Roman" w:hAnsi="Times New Roman" w:cs="Times New Roman"/>
+          <w:sz w:val="24"/>
+          <w:szCs w:val="24"/>
+        </w:rPr>
+        <w:t xml:space="preserve">Tabel 3.3 Notasi-notasi </w:t>
+      </w:r>
+      <w:r>
+        <w:rPr>
+          <w:rFonts w:ascii="Times New Roman" w:hAnsi="Times New Roman" w:cs="Times New Roman"/>
+          <w:i/>
+          <w:sz w:val="24"/>
+          <w:szCs w:val="24"/>
+        </w:rPr>
+        <w:t xml:space="preserve">Activity Diagram </w:t>
+      </w:r>
+      <w:r>
+        <w:rPr>
+          <w:rFonts w:ascii="Times New Roman" w:hAnsi="Times New Roman" w:cs="Times New Roman"/>
+          <w:sz w:val="24"/>
+          <w:szCs w:val="24"/>
+        </w:rPr>
+        <w:t>(Lanjutan)</w:t>
+      </w:r>
+    </w:p>
+    <w:tbl>
+      <w:tblPr>
+        <w:tblStyle w:val="TableGrid"/>
+        <w:tblW w:w="0" w:type="auto"/>
+        <w:tblInd w:w="-34" w:type="dxa"/>
+        <w:tblLook w:val="04A0" w:firstRow="1" w:lastRow="0" w:firstColumn="1" w:lastColumn="0" w:noHBand="0" w:noVBand="1"/>
+      </w:tblPr>
+      <w:tblGrid>
+        <w:gridCol w:w="2127"/>
+        <w:gridCol w:w="3685"/>
+        <w:gridCol w:w="2268"/>
+      </w:tblGrid>
+      <w:tr>
+        <w:trPr>
+          <w:trHeight w:val="656"/>
+        </w:trPr>
+        <w:tc>
+          <w:tcPr>
+            <w:tcW w:w="2127" w:type="dxa"/>
+            <w:vAlign w:val="center"/>
+          </w:tcPr>
+          <w:p>
+            <w:pPr>
+              <w:tabs>
+                <w:tab w:val="left" w:pos="185"/>
+                <w:tab w:val="left" w:pos="1134"/>
+                <w:tab w:val="left" w:pos="1276"/>
+                <w:tab w:val="left" w:pos="1560"/>
+              </w:tabs>
+              <w:spacing w:line="360" w:lineRule="auto"/>
+              <w:jc w:val="center"/>
+              <w:rPr>
+                <w:rFonts w:ascii="Times New Roman" w:hAnsi="Times New Roman" w:cs="Times New Roman"/>
+                <w:b/>
+                <w:sz w:val="24"/>
+                <w:szCs w:val="24"/>
+              </w:rPr>
+            </w:pPr>
+            <w:r>
+              <w:rPr>
+                <w:rFonts w:ascii="Times New Roman" w:hAnsi="Times New Roman" w:cs="Times New Roman"/>
+                <w:b/>
+                <w:sz w:val="24"/>
+                <w:szCs w:val="24"/>
+              </w:rPr>
+              <w:lastRenderedPageBreak/>
+              <w:t>NOTASI</w:t>
+            </w:r>
+          </w:p>
+        </w:tc>
+        <w:tc>
+          <w:tcPr>
+            <w:tcW w:w="3685" w:type="dxa"/>
+            <w:vAlign w:val="center"/>
+          </w:tcPr>
+          <w:p>
+            <w:pPr>
+              <w:tabs>
+                <w:tab w:val="left" w:pos="1134"/>
+                <w:tab w:val="left" w:pos="1276"/>
+                <w:tab w:val="left" w:pos="1560"/>
+              </w:tabs>
+              <w:spacing w:line="360" w:lineRule="auto"/>
+              <w:jc w:val="center"/>
+              <w:rPr>
+                <w:rFonts w:ascii="Times New Roman" w:hAnsi="Times New Roman" w:cs="Times New Roman"/>
+                <w:b/>
+                <w:sz w:val="24"/>
+                <w:szCs w:val="24"/>
+              </w:rPr>
+            </w:pPr>
+            <w:r>
+              <w:rPr>
+                <w:rFonts w:ascii="Times New Roman" w:hAnsi="Times New Roman" w:cs="Times New Roman"/>
+                <w:b/>
+                <w:sz w:val="24"/>
+                <w:szCs w:val="24"/>
+              </w:rPr>
+              <w:t>KETERANGAN</w:t>
+            </w:r>
+          </w:p>
+        </w:tc>
+        <w:tc>
+          <w:tcPr>
+            <w:tcW w:w="2268" w:type="dxa"/>
+            <w:vAlign w:val="center"/>
+          </w:tcPr>
+          <w:p>
+            <w:pPr>
+              <w:tabs>
+                <w:tab w:val="left" w:pos="1134"/>
+                <w:tab w:val="left" w:pos="1276"/>
+                <w:tab w:val="left" w:pos="1560"/>
+              </w:tabs>
+              <w:spacing w:line="360" w:lineRule="auto"/>
+              <w:jc w:val="center"/>
+              <w:rPr>
+                <w:rFonts w:ascii="Times New Roman" w:hAnsi="Times New Roman" w:cs="Times New Roman"/>
+                <w:b/>
+                <w:sz w:val="24"/>
+                <w:szCs w:val="24"/>
+              </w:rPr>
+            </w:pPr>
+            <w:r>
+              <w:rPr>
+                <w:rFonts w:ascii="Times New Roman" w:hAnsi="Times New Roman" w:cs="Times New Roman"/>
+                <w:b/>
+                <w:sz w:val="24"/>
+                <w:szCs w:val="24"/>
+              </w:rPr>
+              <w:t>SIMBOL</w:t>
+            </w:r>
+          </w:p>
+        </w:tc>
+      </w:tr>
       <w:tr>
         <w:trPr>
           <w:trHeight w:val="1104"/>
@@ -5035,7 +6210,7 @@
                 <w:noProof/>
               </w:rPr>
               <w:drawing>
-                <wp:inline distT="0" distB="0" distL="0" distR="0" wp14:anchorId="61C9D6EC" wp14:editId="17470FCD">
+                <wp:inline distT="0" distB="0" distL="0" distR="0" wp14:anchorId="273574B2" wp14:editId="48CA9094">
                   <wp:extent cx="430972" cy="404037"/>
                   <wp:effectExtent l="0" t="0" r="7620" b="0"/>
                   <wp:docPr id="1048" name="Picture 25"/>
@@ -5170,7 +6345,7 @@
                 <w:noProof/>
               </w:rPr>
               <w:drawing>
-                <wp:inline distT="0" distB="0" distL="0" distR="0" wp14:anchorId="1C35ECD0" wp14:editId="5BCAAA06">
+                <wp:inline distT="0" distB="0" distL="0" distR="0" wp14:anchorId="1E195549" wp14:editId="4CE98AFD">
                   <wp:extent cx="914399" cy="404037"/>
                   <wp:effectExtent l="0" t="0" r="635" b="0"/>
                   <wp:docPr id="1049" name="Picture 26"/>
@@ -5305,7 +6480,7 @@
                 <w:noProof/>
               </w:rPr>
               <w:drawing>
-                <wp:inline distT="0" distB="0" distL="0" distR="0" wp14:anchorId="08E98671" wp14:editId="01D763DD">
+                <wp:inline distT="0" distB="0" distL="0" distR="0" wp14:anchorId="3685F1F7" wp14:editId="4BA05357">
                   <wp:extent cx="528639" cy="571500"/>
                   <wp:effectExtent l="0" t="0" r="5080" b="0"/>
                   <wp:docPr id="1050" name="Picture 27"/>
@@ -5379,7 +6554,6 @@
                 <w:sz w:val="24"/>
                 <w:szCs w:val="24"/>
               </w:rPr>
-              <w:lastRenderedPageBreak/>
               <w:t>Fork</w:t>
             </w:r>
           </w:p>
@@ -5438,7 +6612,7 @@
                 <w:noProof/>
               </w:rPr>
               <w:drawing>
-                <wp:inline distT="0" distB="0" distL="0" distR="0" wp14:anchorId="3F1EBB59" wp14:editId="190629AB">
+                <wp:inline distT="0" distB="0" distL="0" distR="0" wp14:anchorId="60AA1CCD" wp14:editId="791FC966">
                   <wp:extent cx="808075" cy="723014"/>
                   <wp:effectExtent l="0" t="0" r="0" b="1270"/>
                   <wp:docPr id="1051" name="Picture 28"/>
@@ -5573,7 +6747,7 @@
                 <w:noProof/>
               </w:rPr>
               <w:drawing>
-                <wp:inline distT="0" distB="0" distL="0" distR="0" wp14:anchorId="1C79318E" wp14:editId="706EE368">
+                <wp:inline distT="0" distB="0" distL="0" distR="0" wp14:anchorId="537E4198" wp14:editId="2DA741A8">
                   <wp:extent cx="808075" cy="832939"/>
                   <wp:effectExtent l="0" t="0" r="0" b="5715"/>
                   <wp:docPr id="1052" name="Picture 29"/>
@@ -5860,6 +7034,7 @@
           <w:sz w:val="24"/>
           <w:szCs w:val="24"/>
         </w:rPr>
+        <w:lastRenderedPageBreak/>
         <w:t>P</w:t>
       </w:r>
       <w:r>
@@ -5904,45 +7079,6 @@
         </w:rPr>
         <w:t>:</w:t>
       </w:r>
-    </w:p>
-    <w:p>
-      <w:pPr>
-        <w:pStyle w:val="ListParagraph"/>
-        <w:spacing w:line="360" w:lineRule="auto"/>
-        <w:ind w:left="927" w:firstLine="513"/>
-        <w:jc w:val="both"/>
-        <w:rPr>
-          <w:rFonts w:ascii="Times New Roman" w:hAnsi="Times New Roman" w:cs="Times New Roman"/>
-          <w:sz w:val="24"/>
-          <w:szCs w:val="24"/>
-        </w:rPr>
-      </w:pPr>
-    </w:p>
-    <w:p>
-      <w:pPr>
-        <w:pStyle w:val="ListParagraph"/>
-        <w:spacing w:line="360" w:lineRule="auto"/>
-        <w:ind w:left="927" w:firstLine="513"/>
-        <w:jc w:val="both"/>
-        <w:rPr>
-          <w:rFonts w:ascii="Times New Roman" w:hAnsi="Times New Roman" w:cs="Times New Roman"/>
-          <w:sz w:val="24"/>
-          <w:szCs w:val="24"/>
-        </w:rPr>
-      </w:pPr>
-    </w:p>
-    <w:p>
-      <w:pPr>
-        <w:pStyle w:val="ListParagraph"/>
-        <w:spacing w:line="360" w:lineRule="auto"/>
-        <w:ind w:left="927" w:firstLine="513"/>
-        <w:jc w:val="both"/>
-        <w:rPr>
-          <w:rFonts w:ascii="Times New Roman" w:hAnsi="Times New Roman" w:cs="Times New Roman"/>
-          <w:sz w:val="24"/>
-          <w:szCs w:val="24"/>
-        </w:rPr>
-      </w:pPr>
     </w:p>
     <w:p>
       <w:pPr>
@@ -5993,7 +7129,6 @@
           <w:sz w:val="24"/>
           <w:szCs w:val="24"/>
         </w:rPr>
-        <w:lastRenderedPageBreak/>
         <w:t xml:space="preserve">Tabel 3.4 Notasi-notasi </w:t>
       </w:r>
       <w:r>
@@ -6746,6 +7881,40 @@
         </w:tabs>
         <w:spacing w:line="360" w:lineRule="auto"/>
         <w:ind w:left="426" w:firstLine="708"/>
+        <w:jc w:val="both"/>
+        <w:rPr>
+          <w:rFonts w:ascii="Times New Roman" w:hAnsi="Times New Roman" w:cs="Times New Roman"/>
+          <w:sz w:val="24"/>
+          <w:szCs w:val="24"/>
+        </w:rPr>
+      </w:pPr>
+    </w:p>
+    <w:p>
+      <w:pPr>
+        <w:tabs>
+          <w:tab w:val="left" w:pos="1134"/>
+          <w:tab w:val="left" w:pos="1276"/>
+          <w:tab w:val="left" w:pos="1560"/>
+        </w:tabs>
+        <w:spacing w:line="360" w:lineRule="auto"/>
+        <w:ind w:left="426" w:firstLine="708"/>
+        <w:jc w:val="both"/>
+        <w:rPr>
+          <w:rFonts w:ascii="Times New Roman" w:hAnsi="Times New Roman" w:cs="Times New Roman"/>
+          <w:sz w:val="24"/>
+          <w:szCs w:val="24"/>
+        </w:rPr>
+      </w:pPr>
+    </w:p>
+    <w:p>
+      <w:pPr>
+        <w:tabs>
+          <w:tab w:val="left" w:pos="1134"/>
+          <w:tab w:val="left" w:pos="1276"/>
+          <w:tab w:val="left" w:pos="1560"/>
+        </w:tabs>
+        <w:spacing w:line="360" w:lineRule="auto"/>
+        <w:ind w:left="426" w:firstLine="708"/>
         <w:jc w:val="center"/>
         <w:rPr>
           <w:rFonts w:ascii="Times New Roman" w:hAnsi="Times New Roman" w:cs="Times New Roman"/>
@@ -6919,6 +8088,7 @@
                 <w:sz w:val="24"/>
                 <w:szCs w:val="24"/>
               </w:rPr>
+              <w:lastRenderedPageBreak/>
               <w:t>Activation</w:t>
             </w:r>
           </w:p>
@@ -7193,16 +8363,7 @@
                 <w:sz w:val="24"/>
                 <w:szCs w:val="24"/>
               </w:rPr>
-              <w:t xml:space="preserve"> dan </w:t>
-            </w:r>
-            <w:r>
-              <w:rPr>
-                <w:rFonts w:ascii="Times New Roman" w:hAnsi="Times New Roman" w:cs="Times New Roman"/>
-                <w:sz w:val="24"/>
-                <w:szCs w:val="24"/>
-              </w:rPr>
-              <w:lastRenderedPageBreak/>
-              <w:t>antar muka ke sistem lainnya adalah termasuk ke dalam kategori.</w:t>
+              <w:t xml:space="preserve"> dan antar muka ke sistem lainnya adalah termasuk ke dalam kategori.</w:t>
             </w:r>
           </w:p>
         </w:tc>
@@ -7230,7 +8391,6 @@
               <w:rPr>
                 <w:noProof/>
               </w:rPr>
-              <w:lastRenderedPageBreak/>
               <w:drawing>
                 <wp:inline distT="0" distB="0" distL="0" distR="0" wp14:anchorId="25919635" wp14:editId="5D3C35AF">
                   <wp:extent cx="661916" cy="504967"/>
@@ -7909,6 +9069,38 @@
     </w:p>
     <w:p>
       <w:pPr>
+        <w:tabs>
+          <w:tab w:val="left" w:pos="1134"/>
+          <w:tab w:val="left" w:pos="1276"/>
+          <w:tab w:val="left" w:pos="1560"/>
+        </w:tabs>
+        <w:spacing w:line="360" w:lineRule="auto"/>
+        <w:jc w:val="both"/>
+        <w:rPr>
+          <w:rFonts w:ascii="Times New Roman" w:hAnsi="Times New Roman" w:cs="Times New Roman"/>
+          <w:sz w:val="24"/>
+          <w:szCs w:val="24"/>
+        </w:rPr>
+      </w:pPr>
+    </w:p>
+    <w:p>
+      <w:pPr>
+        <w:tabs>
+          <w:tab w:val="left" w:pos="1134"/>
+          <w:tab w:val="left" w:pos="1276"/>
+          <w:tab w:val="left" w:pos="1560"/>
+        </w:tabs>
+        <w:spacing w:line="360" w:lineRule="auto"/>
+        <w:jc w:val="both"/>
+        <w:rPr>
+          <w:rFonts w:ascii="Times New Roman" w:hAnsi="Times New Roman" w:cs="Times New Roman"/>
+          <w:sz w:val="24"/>
+          <w:szCs w:val="24"/>
+        </w:rPr>
+      </w:pPr>
+    </w:p>
+    <w:p>
+      <w:pPr>
         <w:pStyle w:val="ListParagraph"/>
         <w:numPr>
           <w:ilvl w:val="0"/>
@@ -7917,6 +9109,7 @@
         <w:spacing w:line="360" w:lineRule="auto"/>
         <w:ind w:left="567" w:hanging="501"/>
         <w:jc w:val="both"/>
+        <w:outlineLvl w:val="1"/>
         <w:rPr>
           <w:rFonts w:ascii="Times New Roman" w:hAnsi="Times New Roman" w:cs="Times New Roman"/>
           <w:b/>
@@ -7932,7 +9125,20 @@
           <w:sz w:val="24"/>
           <w:szCs w:val="24"/>
         </w:rPr>
-        <w:t>Waterfall</w:t>
+        <w:lastRenderedPageBreak/>
+        <w:t>Water</w:t>
+      </w:r>
+      <w:bookmarkStart w:id="0" w:name="_GoBack"/>
+      <w:bookmarkEnd w:id="0"/>
+      <w:r>
+        <w:rPr>
+          <w:rFonts w:ascii="Times New Roman" w:hAnsi="Times New Roman" w:cs="Times New Roman"/>
+          <w:b/>
+          <w:i/>
+          <w:sz w:val="24"/>
+          <w:szCs w:val="24"/>
+        </w:rPr>
+        <w:t>fall</w:t>
       </w:r>
     </w:p>
     <w:p>
@@ -8023,7 +9229,6 @@
         <w:rPr>
           <w:noProof/>
         </w:rPr>
-        <w:lastRenderedPageBreak/>
         <w:drawing>
           <wp:inline distT="0" distB="0" distL="0" distR="0" wp14:anchorId="6DB4D0CF" wp14:editId="4CBB8A63">
             <wp:extent cx="4248150" cy="1458595"/>
@@ -8121,14 +9326,7 @@
           <w:rFonts w:ascii="Times New Roman" w:hAnsi="Times New Roman" w:cs="Times New Roman"/>
           <w:sz w:val="24"/>
         </w:rPr>
-        <w:t>Ro</w:t>
-      </w:r>
-      <w:r>
-        <w:rPr>
-          <w:rFonts w:ascii="Times New Roman" w:hAnsi="Times New Roman" w:cs="Times New Roman"/>
-          <w:sz w:val="24"/>
-        </w:rPr>
-        <w:t>sa A. S dan M. Shalahuddin, 2013</w:t>
+        <w:t>Rosa A. S dan M. Shalahuddin, 2013</w:t>
       </w:r>
       <w:r>
         <w:rPr>
@@ -8183,15 +9381,7 @@
           <w:sz w:val="24"/>
           <w:szCs w:val="24"/>
         </w:rPr>
-        <w:t>Analisa sistem bertujuan untuk menentukan ruang lingkup, unit organisasi kegiatan dan ska</w:t>
-      </w:r>
-      <w:r>
-        <w:rPr>
-          <w:rFonts w:ascii="Times New Roman" w:hAnsi="Times New Roman" w:cs="Times New Roman"/>
-          <w:sz w:val="24"/>
-          <w:szCs w:val="24"/>
-        </w:rPr>
-        <w:t>la sumber daya yang diperlukan untuk mensepesifikasi kebutuhan perangk</w:t>
+        <w:t>Analisa sistem bertujuan untuk menentukan ruang lingkup, unit organisasi kegiatan dan skala sumber daya yang diperlukan untuk mensepesifikasi kebutuhan perangk</w:t>
       </w:r>
       <w:r>
         <w:rPr>
@@ -8714,8 +9904,19 @@
         </w:rPr>
         <w:t>Perubahan bisa terjadi karena adanya kesalahan yang muncul dan tidak terdeteksi saat pengujian atau perangkat lunak harus beradaptasi dengan lingkungan baru. Tahap pendukung atau pemeliharaan dapat mengulangi proses pengembangan mulai dari tahap analisis spesifikasi untuk perubahan perangkat lunak baru.</w:t>
       </w:r>
-      <w:bookmarkStart w:id="0" w:name="_GoBack"/>
-      <w:bookmarkEnd w:id="0"/>
+    </w:p>
+    <w:p>
+      <w:pPr>
+        <w:pStyle w:val="ListParagraph"/>
+        <w:spacing w:line="360" w:lineRule="auto"/>
+        <w:ind w:left="927" w:firstLine="513"/>
+        <w:jc w:val="both"/>
+        <w:rPr>
+          <w:rFonts w:ascii="Times New Roman" w:hAnsi="Times New Roman" w:cs="Times New Roman"/>
+          <w:sz w:val="24"/>
+          <w:szCs w:val="24"/>
+        </w:rPr>
+      </w:pPr>
     </w:p>
     <w:p>
       <w:pPr>
@@ -8741,7 +9942,7 @@
 </file>
 
 <file path=word/numbering.xml><?xml version="1.0" encoding="utf-8"?>
-<w:numbering xmlns:wpc="http://schemas.microsoft.com/office/word/2010/wordprocessingCanvas" xmlns:cx="http://schemas.microsoft.com/office/drawing/2014/chartex" xmlns:cx1="http://schemas.microsoft.com/office/drawing/2015/9/8/chartex" xmlns:cx2="http://schemas.microsoft.com/office/drawing/2015/10/21/chartex" xmlns:cx3="http://schemas.microsoft.com/office/drawing/2016/5/9/chartex" xmlns:cx4="http://schemas.microsoft.com/office/drawing/2016/5/10/chartex" xmlns:cx5="http://schemas.microsoft.com/office/drawing/2016/5/11/chartex" xmlns:cx6="http://schemas.microsoft.com/office/drawing/2016/5/12/chartex" xmlns:cx7="http://schemas.microsoft.com/office/drawing/2016/5/13/chartex" xmlns:cx8="http://schemas.microsoft.com/office/drawing/2016/5/14/chartex" xmlns:mc="http://schemas.openxmlformats.org/markup-compatibility/2006" xmlns:aink="http://schemas.microsoft.com/office/drawing/2016/ink" xmlns:o="urn:schemas-microsoft-com:office:office" xmlns:r="http://schemas.openxmlformats.org/officeDocument/2006/relationships" xmlns:m="http://schemas.openxmlformats.org/officeDocument/2006/math" xmlns:v="urn:schemas-microsoft-com:vml" xmlns:wp14="http://schemas.microsoft.com/office/word/2010/wordprocessingDrawing" xmlns:wp="http://schemas.openxmlformats.org/drawingml/2006/wordprocessingDrawing" xmlns:w10="urn:schemas-microsoft-com:office:word" xmlns:w="http://schemas.openxmlformats.org/wordprocessingml/2006/main" xmlns:w14="http://schemas.microsoft.com/office/word/2010/wordml" xmlns:w15="http://schemas.microsoft.com/office/word/2012/wordml" xmlns:w16se="http://schemas.microsoft.com/office/word/2015/wordml/symex" xmlns:wpg="http://schemas.microsoft.com/office/word/2010/wordprocessingGroup" xmlns:wpi="http://schemas.microsoft.com/office/word/2010/wordprocessingInk" xmlns:wne="http://schemas.microsoft.com/office/word/2006/wordml" xmlns:wps="http://schemas.microsoft.com/office/word/2010/wordprocessingShape" mc:Ignorable="w14 w15 w16se wp14">
+<w:numbering xmlns:wpc="http://schemas.microsoft.com/office/word/2010/wordprocessingCanvas" xmlns:cx="http://schemas.microsoft.com/office/drawing/2014/chartex" xmlns:cx1="http://schemas.microsoft.com/office/drawing/2015/9/8/chartex" xmlns:cx2="http://schemas.microsoft.com/office/drawing/2015/10/21/chartex" xmlns:cx3="http://schemas.microsoft.com/office/drawing/2016/5/9/chartex" xmlns:cx4="http://schemas.microsoft.com/office/drawing/2016/5/10/chartex" xmlns:cx5="http://schemas.microsoft.com/office/drawing/2016/5/11/chartex" xmlns:cx6="http://schemas.microsoft.com/office/drawing/2016/5/12/chartex" xmlns:cx7="http://schemas.microsoft.com/office/drawing/2016/5/13/chartex" xmlns:cx8="http://schemas.microsoft.com/office/drawing/2016/5/14/chartex" xmlns:mc="http://schemas.openxmlformats.org/markup-compatibility/2006" xmlns:aink="http://schemas.microsoft.com/office/drawing/2016/ink" xmlns:am3d="http://schemas.microsoft.com/office/drawing/2017/model3d" xmlns:o="urn:schemas-microsoft-com:office:office" xmlns:r="http://schemas.openxmlformats.org/officeDocument/2006/relationships" xmlns:m="http://schemas.openxmlformats.org/officeDocument/2006/math" xmlns:v="urn:schemas-microsoft-com:vml" xmlns:wp14="http://schemas.microsoft.com/office/word/2010/wordprocessingDrawing" xmlns:wp="http://schemas.openxmlformats.org/drawingml/2006/wordprocessingDrawing" xmlns:w10="urn:schemas-microsoft-com:office:word" xmlns:w="http://schemas.openxmlformats.org/wordprocessingml/2006/main" xmlns:w14="http://schemas.microsoft.com/office/word/2010/wordml" xmlns:w15="http://schemas.microsoft.com/office/word/2012/wordml" xmlns:w16cid="http://schemas.microsoft.com/office/word/2016/wordml/cid" xmlns:w16se="http://schemas.microsoft.com/office/word/2015/wordml/symex" xmlns:wpg="http://schemas.microsoft.com/office/word/2010/wordprocessingGroup" xmlns:wpi="http://schemas.microsoft.com/office/word/2010/wordprocessingInk" xmlns:wne="http://schemas.microsoft.com/office/word/2006/wordml" xmlns:wps="http://schemas.microsoft.com/office/word/2010/wordprocessingShape" mc:Ignorable="w14 w15 w16se w16cid wp14">
   <w:abstractNum w:abstractNumId="0" w15:restartNumberingAfterBreak="0">
     <w:nsid w:val="1020579A"/>
     <w:multiLevelType w:val="hybridMultilevel"/>
@@ -8832,13 +10033,99 @@
     </w:lvl>
   </w:abstractNum>
   <w:abstractNum w:abstractNumId="1" w15:restartNumberingAfterBreak="0">
+    <w:nsid w:val="2A71629B"/>
+    <w:multiLevelType w:val="hybridMultilevel"/>
+    <w:tmpl w:val="6B90E53A"/>
+    <w:lvl w:ilvl="0" w:tplc="0409000F">
+      <w:start w:val="1"/>
+      <w:numFmt w:val="decimal"/>
+      <w:lvlText w:val="%1."/>
+      <w:lvlJc w:val="left"/>
+      <w:pPr>
+        <w:ind w:left="1211" w:hanging="360"/>
+      </w:pPr>
+    </w:lvl>
+    <w:lvl w:ilvl="1" w:tplc="04090019">
+      <w:start w:val="1"/>
+      <w:numFmt w:val="lowerLetter"/>
+      <w:lvlText w:val="%2."/>
+      <w:lvlJc w:val="left"/>
+      <w:pPr>
+        <w:ind w:left="1353" w:hanging="360"/>
+      </w:pPr>
+    </w:lvl>
+    <w:lvl w:ilvl="2" w:tplc="0409000F">
+      <w:start w:val="1"/>
+      <w:numFmt w:val="decimal"/>
+      <w:lvlText w:val="%3."/>
+      <w:lvlJc w:val="left"/>
+      <w:pPr>
+        <w:ind w:left="1457" w:hanging="180"/>
+      </w:pPr>
+    </w:lvl>
+    <w:lvl w:ilvl="3" w:tplc="0409000F" w:tentative="1">
+      <w:start w:val="1"/>
+      <w:numFmt w:val="decimal"/>
+      <w:lvlText w:val="%4."/>
+      <w:lvlJc w:val="left"/>
+      <w:pPr>
+        <w:ind w:left="3371" w:hanging="360"/>
+      </w:pPr>
+    </w:lvl>
+    <w:lvl w:ilvl="4" w:tplc="04090019" w:tentative="1">
+      <w:start w:val="1"/>
+      <w:numFmt w:val="lowerLetter"/>
+      <w:lvlText w:val="%5."/>
+      <w:lvlJc w:val="left"/>
+      <w:pPr>
+        <w:ind w:left="4091" w:hanging="360"/>
+      </w:pPr>
+    </w:lvl>
+    <w:lvl w:ilvl="5" w:tplc="0409001B" w:tentative="1">
+      <w:start w:val="1"/>
+      <w:numFmt w:val="lowerRoman"/>
+      <w:lvlText w:val="%6."/>
+      <w:lvlJc w:val="right"/>
+      <w:pPr>
+        <w:ind w:left="4811" w:hanging="180"/>
+      </w:pPr>
+    </w:lvl>
+    <w:lvl w:ilvl="6" w:tplc="0409000F" w:tentative="1">
+      <w:start w:val="1"/>
+      <w:numFmt w:val="decimal"/>
+      <w:lvlText w:val="%7."/>
+      <w:lvlJc w:val="left"/>
+      <w:pPr>
+        <w:ind w:left="5531" w:hanging="360"/>
+      </w:pPr>
+    </w:lvl>
+    <w:lvl w:ilvl="7" w:tplc="04090019" w:tentative="1">
+      <w:start w:val="1"/>
+      <w:numFmt w:val="lowerLetter"/>
+      <w:lvlText w:val="%8."/>
+      <w:lvlJc w:val="left"/>
+      <w:pPr>
+        <w:ind w:left="6251" w:hanging="360"/>
+      </w:pPr>
+    </w:lvl>
+    <w:lvl w:ilvl="8" w:tplc="0409001B" w:tentative="1">
+      <w:start w:val="1"/>
+      <w:numFmt w:val="lowerRoman"/>
+      <w:lvlText w:val="%9."/>
+      <w:lvlJc w:val="right"/>
+      <w:pPr>
+        <w:ind w:left="6971" w:hanging="180"/>
+      </w:pPr>
+    </w:lvl>
+  </w:abstractNum>
+  <w:abstractNum w:abstractNumId="2" w15:restartNumberingAfterBreak="0">
     <w:nsid w:val="45255766"/>
     <w:multiLevelType w:val="hybridMultilevel"/>
-    <w:tmpl w:val="53EC07EE"/>
-    <w:lvl w:ilvl="0" w:tplc="B906D226">
+    <w:tmpl w:val="F63CE7AC"/>
+    <w:lvl w:ilvl="0" w:tplc="0409000F">
       <w:start w:val="1"/>
       <w:numFmt w:val="decimal"/>
-      <w:lvlText w:val="3.3.%1."/>
+      <w:lvlText w:val="%1."/>
       <w:lvlJc w:val="left"/>
       <w:pPr>
         <w:ind w:left="1287" w:hanging="360"/>
@@ -8920,7 +10207,7 @@
       </w:pPr>
     </w:lvl>
   </w:abstractNum>
-  <w:abstractNum w:abstractNumId="2" w15:restartNumberingAfterBreak="0">
+  <w:abstractNum w:abstractNumId="3" w15:restartNumberingAfterBreak="0">
     <w:nsid w:val="51016416"/>
     <w:multiLevelType w:val="hybridMultilevel"/>
     <w:tmpl w:val="D54EC8DA"/>
@@ -9009,7 +10296,7 @@
       </w:pPr>
     </w:lvl>
   </w:abstractNum>
-  <w:abstractNum w:abstractNumId="3" w15:restartNumberingAfterBreak="0">
+  <w:abstractNum w:abstractNumId="4" w15:restartNumberingAfterBreak="0">
     <w:nsid w:val="597D51C6"/>
     <w:multiLevelType w:val="hybridMultilevel"/>
     <w:tmpl w:val="D54EC8DA"/>
@@ -9098,7 +10385,7 @@
       </w:pPr>
     </w:lvl>
   </w:abstractNum>
-  <w:abstractNum w:abstractNumId="4" w15:restartNumberingAfterBreak="0">
+  <w:abstractNum w:abstractNumId="5" w15:restartNumberingAfterBreak="0">
     <w:nsid w:val="61927664"/>
     <w:multiLevelType w:val="hybridMultilevel"/>
     <w:tmpl w:val="7DD4B612"/>
@@ -9188,7 +10475,7 @@
       </w:pPr>
     </w:lvl>
   </w:abstractNum>
-  <w:abstractNum w:abstractNumId="5" w15:restartNumberingAfterBreak="0">
+  <w:abstractNum w:abstractNumId="6" w15:restartNumberingAfterBreak="0">
     <w:nsid w:val="64B1164F"/>
     <w:multiLevelType w:val="hybridMultilevel"/>
     <w:tmpl w:val="D54EC8DA"/>
@@ -9277,14 +10564,14 @@
       </w:pPr>
     </w:lvl>
   </w:abstractNum>
-  <w:abstractNum w:abstractNumId="6" w15:restartNumberingAfterBreak="0">
+  <w:abstractNum w:abstractNumId="7" w15:restartNumberingAfterBreak="0">
     <w:nsid w:val="6C7517CF"/>
     <w:multiLevelType w:val="hybridMultilevel"/>
-    <w:tmpl w:val="DA7C60A8"/>
-    <w:lvl w:ilvl="0" w:tplc="FC96C4A0">
+    <w:tmpl w:val="6AD02056"/>
+    <w:lvl w:ilvl="0" w:tplc="0409000F">
       <w:start w:val="1"/>
       <w:numFmt w:val="decimal"/>
-      <w:lvlText w:val="3.3.2.%1."/>
+      <w:lvlText w:val="%1."/>
       <w:lvlJc w:val="left"/>
       <w:pPr>
         <w:ind w:left="1713" w:hanging="360"/>
@@ -9366,7 +10653,7 @@
       </w:pPr>
     </w:lvl>
   </w:abstractNum>
-  <w:abstractNum w:abstractNumId="7" w15:restartNumberingAfterBreak="0">
+  <w:abstractNum w:abstractNumId="8" w15:restartNumberingAfterBreak="0">
     <w:nsid w:val="75DB1EE3"/>
     <w:multiLevelType w:val="hybridMultilevel"/>
     <w:tmpl w:val="9F56433E"/>
@@ -9459,16 +10746,16 @@
     <w:abstractNumId w:val="0"/>
   </w:num>
   <w:num w:numId="2">
-    <w:abstractNumId w:val="4"/>
+    <w:abstractNumId w:val="5"/>
   </w:num>
   <w:num w:numId="3">
-    <w:abstractNumId w:val="1"/>
+    <w:abstractNumId w:val="2"/>
   </w:num>
   <w:num w:numId="4">
-    <w:abstractNumId w:val="6"/>
+    <w:abstractNumId w:val="7"/>
   </w:num>
   <w:num w:numId="5">
-    <w:abstractNumId w:val="7"/>
+    <w:abstractNumId w:val="8"/>
     <w:lvlOverride w:ilvl="0">
       <w:startOverride w:val="1"/>
     </w:lvlOverride>
@@ -9498,7 +10785,7 @@
     </w:lvlOverride>
   </w:num>
   <w:num w:numId="6">
-    <w:abstractNumId w:val="2"/>
+    <w:abstractNumId w:val="3"/>
     <w:lvlOverride w:ilvl="0">
       <w:startOverride w:val="1"/>
     </w:lvlOverride>
@@ -9528,16 +10815,19 @@
     </w:lvlOverride>
   </w:num>
   <w:num w:numId="7">
-    <w:abstractNumId w:val="3"/>
+    <w:abstractNumId w:val="4"/>
   </w:num>
   <w:num w:numId="8">
-    <w:abstractNumId w:val="5"/>
+    <w:abstractNumId w:val="6"/>
+  </w:num>
+  <w:num w:numId="9">
+    <w:abstractNumId w:val="1"/>
   </w:num>
 </w:numbering>
 </file>
 
 <file path=word/styles.xml><?xml version="1.0" encoding="utf-8"?>
-<w:styles xmlns:mc="http://schemas.openxmlformats.org/markup-compatibility/2006" xmlns:r="http://schemas.openxmlformats.org/officeDocument/2006/relationships" xmlns:w="http://schemas.openxmlformats.org/wordprocessingml/2006/main" xmlns:w14="http://schemas.microsoft.com/office/word/2010/wordml" xmlns:w15="http://schemas.microsoft.com/office/word/2012/wordml" xmlns:w16se="http://schemas.microsoft.com/office/word/2015/wordml/symex" mc:Ignorable="w14 w15 w16se">
+<w:styles xmlns:mc="http://schemas.openxmlformats.org/markup-compatibility/2006" xmlns:r="http://schemas.openxmlformats.org/officeDocument/2006/relationships" xmlns:w="http://schemas.openxmlformats.org/wordprocessingml/2006/main" xmlns:w14="http://schemas.microsoft.com/office/word/2010/wordml" xmlns:w15="http://schemas.microsoft.com/office/word/2012/wordml" xmlns:w16cid="http://schemas.microsoft.com/office/word/2016/wordml/cid" xmlns:w16se="http://schemas.microsoft.com/office/word/2015/wordml/symex" mc:Ignorable="w14 w15 w16se w16cid">
   <w:docDefaults>
     <w:rPrDefault>
       <w:rPr>
@@ -9553,7 +10843,7 @@
       </w:pPr>
     </w:pPrDefault>
   </w:docDefaults>
-  <w:latentStyles w:defLockedState="0" w:defUIPriority="99" w:defSemiHidden="0" w:defUnhideWhenUsed="0" w:defQFormat="0" w:count="374">
+  <w:latentStyles w:defLockedState="0" w:defUIPriority="99" w:defSemiHidden="0" w:defUnhideWhenUsed="0" w:defQFormat="0" w:count="375">
     <w:lsdException w:name="Normal" w:uiPriority="0" w:qFormat="1"/>
     <w:lsdException w:name="heading 1" w:uiPriority="9" w:qFormat="1"/>
     <w:lsdException w:name="heading 2" w:semiHidden="1" w:uiPriority="9" w:unhideWhenUsed="1" w:qFormat="1"/>
@@ -9928,6 +11218,7 @@
     <w:lsdException w:name="Mention" w:semiHidden="1" w:unhideWhenUsed="1"/>
     <w:lsdException w:name="Smart Hyperlink" w:semiHidden="1" w:unhideWhenUsed="1"/>
     <w:lsdException w:name="Hashtag" w:semiHidden="1" w:unhideWhenUsed="1"/>
+    <w:lsdException w:name="Unresolved Mention" w:semiHidden="1" w:unhideWhenUsed="1"/>
   </w:latentStyles>
   <w:style w:type="paragraph" w:default="1" w:styleId="Normal">
     <w:name w:val="Normal"/>
@@ -10313,7 +11604,7 @@
 </file>
 
 <file path=customXml/itemProps1.xml><?xml version="1.0" encoding="utf-8"?>
-<ds:datastoreItem xmlns:ds="http://schemas.openxmlformats.org/officeDocument/2006/customXml" ds:itemID="{3FA8A124-7805-4053-A9C2-E6940D12D92E}">
+<ds:datastoreItem xmlns:ds="http://schemas.openxmlformats.org/officeDocument/2006/customXml" ds:itemID="{F52E1EBE-D738-4E88-A337-5717A9E8AC1C}">
   <ds:schemaRefs>
     <ds:schemaRef ds:uri="http://schemas.openxmlformats.org/officeDocument/2006/bibliography"/>
   </ds:schemaRefs>

</xml_diff>

<commit_message>
KP - BAB III change gambar 3.1
</commit_message>
<xml_diff>
--- a/KP - BAB III.docx
+++ b/KP - BAB III.docx
@@ -39,7 +39,7 @@
     <w:p>
       <w:pPr>
         <w:pStyle w:val="Heading1"/>
-        <w:spacing w:line="360" w:lineRule="auto"/>
+        <w:spacing w:before="0" w:line="360" w:lineRule="auto"/>
         <w:jc w:val="center"/>
         <w:rPr>
           <w:rFonts w:ascii="Times New Roman" w:hAnsi="Times New Roman" w:cs="Times New Roman"/>
@@ -1336,7 +1336,37 @@
           <w:szCs w:val="24"/>
         </w:rPr>
         <w:lastRenderedPageBreak/>
-        <w:t xml:space="preserve">Penjualan export, yaitu penjualan yang dilakukan dengan pembelian luar negeri yang mengimport barang. </w:t>
+        <w:t xml:space="preserve">Penjualan </w:t>
+      </w:r>
+      <w:r>
+        <w:rPr>
+          <w:rFonts w:ascii="Times New Roman" w:hAnsi="Times New Roman" w:cs="Times New Roman"/>
+          <w:i/>
+          <w:iCs/>
+          <w:sz w:val="24"/>
+          <w:szCs w:val="24"/>
+        </w:rPr>
+        <w:t>ex</w:t>
+      </w:r>
+      <w:bookmarkStart w:id="0" w:name="_GoBack"/>
+      <w:bookmarkEnd w:id="0"/>
+      <w:r>
+        <w:rPr>
+          <w:rFonts w:ascii="Times New Roman" w:hAnsi="Times New Roman" w:cs="Times New Roman"/>
+          <w:i/>
+          <w:iCs/>
+          <w:sz w:val="24"/>
+          <w:szCs w:val="24"/>
+        </w:rPr>
+        <w:t>port</w:t>
+      </w:r>
+      <w:r>
+        <w:rPr>
+          <w:rFonts w:ascii="Times New Roman" w:hAnsi="Times New Roman" w:cs="Times New Roman"/>
+          <w:sz w:val="24"/>
+          <w:szCs w:val="24"/>
+        </w:rPr>
+        <w:t xml:space="preserve">, yaitu penjualan yang dilakukan dengan pembelian luar negeri yang mengimport barang. </w:t>
       </w:r>
     </w:p>
     <w:p>
@@ -1657,6 +1687,19 @@
     <w:p>
       <w:pPr>
         <w:pStyle w:val="ListParagraph"/>
+        <w:spacing w:line="360" w:lineRule="auto"/>
+        <w:ind w:left="0" w:firstLine="567"/>
+        <w:jc w:val="both"/>
+        <w:rPr>
+          <w:rFonts w:ascii="Times New Roman" w:hAnsi="Times New Roman" w:cs="Times New Roman"/>
+          <w:sz w:val="24"/>
+          <w:szCs w:val="24"/>
+        </w:rPr>
+      </w:pPr>
+    </w:p>
+    <w:p>
+      <w:pPr>
+        <w:pStyle w:val="ListParagraph"/>
         <w:numPr>
           <w:ilvl w:val="0"/>
           <w:numId w:val="3"/>
@@ -1956,6 +1999,7 @@
           <w:sz w:val="24"/>
           <w:szCs w:val="24"/>
         </w:rPr>
+        <w:lastRenderedPageBreak/>
         <w:tab/>
         <w:t xml:space="preserve">Tabel 3.1 Notasi-Notasi </w:t>
       </w:r>
@@ -2014,7 +2058,6 @@
                 <w:sz w:val="24"/>
                 <w:szCs w:val="24"/>
               </w:rPr>
-              <w:lastRenderedPageBreak/>
               <w:t>NOTASI</w:t>
             </w:r>
           </w:p>
@@ -3237,6 +3280,7 @@
           <w:sz w:val="24"/>
           <w:szCs w:val="24"/>
         </w:rPr>
+        <w:lastRenderedPageBreak/>
         <w:t>Class</w:t>
       </w:r>
       <w:r>
@@ -3277,7 +3321,6 @@
           <w:sz w:val="24"/>
           <w:szCs w:val="24"/>
         </w:rPr>
-        <w:lastRenderedPageBreak/>
         <w:t>Menurut Adi Nugroho</w:t>
       </w:r>
       <w:r>
@@ -3979,6 +4022,7 @@
           <w:sz w:val="24"/>
           <w:szCs w:val="24"/>
         </w:rPr>
+        <w:lastRenderedPageBreak/>
         <w:t xml:space="preserve">Tabel 3.2 Notasi-Notasi </w:t>
       </w:r>
       <w:r>
@@ -4038,7 +4082,6 @@
                 <w:sz w:val="24"/>
                 <w:szCs w:val="24"/>
               </w:rPr>
-              <w:lastRenderedPageBreak/>
               <w:t>NOTASI</w:t>
             </w:r>
           </w:p>
@@ -5286,6 +5329,7 @@
           <w:sz w:val="24"/>
           <w:szCs w:val="24"/>
         </w:rPr>
+        <w:lastRenderedPageBreak/>
         <w:t>Activity</w:t>
       </w:r>
       <w:r>
@@ -5324,7 +5368,6 @@
           <w:sz w:val="24"/>
           <w:szCs w:val="24"/>
         </w:rPr>
-        <w:lastRenderedPageBreak/>
         <w:t>Menurut Adi Nugroho (2010), diagram aktivitas (</w:t>
       </w:r>
       <w:r>
@@ -5985,6 +6028,7 @@
           <w:sz w:val="24"/>
           <w:szCs w:val="24"/>
         </w:rPr>
+        <w:lastRenderedPageBreak/>
         <w:t xml:space="preserve">Tabel 3.3 Notasi-notasi </w:t>
       </w:r>
       <w:r>
@@ -6050,7 +6094,6 @@
                 <w:sz w:val="24"/>
                 <w:szCs w:val="24"/>
               </w:rPr>
-              <w:lastRenderedPageBreak/>
               <w:t>NOTASI</w:t>
             </w:r>
           </w:p>
@@ -6997,7 +7040,16 @@
           <w:sz w:val="24"/>
           <w:szCs w:val="24"/>
         </w:rPr>
-        <w:t>). Selama objek ada, peran digambarkan menggunakan garis tegas. Selama aktivitas prosedur pada objek aktif, garis waktu digambarkan sebagai garis ganda. Pesan-pesan digambarkan sebagai suatu tanda panah dari garis waktu suatu objek ke gari</w:t>
+        <w:t xml:space="preserve">). Selama objek ada, peran digambarkan menggunakan garis tegas. Selama aktivitas prosedur pada objek aktif, garis waktu digambarkan sebagai </w:t>
+      </w:r>
+      <w:r>
+        <w:rPr>
+          <w:rFonts w:ascii="Times New Roman" w:hAnsi="Times New Roman" w:cs="Times New Roman"/>
+          <w:sz w:val="24"/>
+          <w:szCs w:val="24"/>
+        </w:rPr>
+        <w:lastRenderedPageBreak/>
+        <w:t>garis ganda. Pesan-pesan digambarkan sebagai suatu tanda panah dari garis waktu suatu objek ke gari</w:t>
       </w:r>
       <w:r>
         <w:rPr>
@@ -7034,7 +7086,6 @@
           <w:sz w:val="24"/>
           <w:szCs w:val="24"/>
         </w:rPr>
-        <w:lastRenderedPageBreak/>
         <w:t>P</w:t>
       </w:r>
       <w:r>
@@ -7928,6 +7979,7 @@
           <w:sz w:val="24"/>
           <w:szCs w:val="24"/>
         </w:rPr>
+        <w:lastRenderedPageBreak/>
         <w:t xml:space="preserve">Tabel 3.4 Notasi-notasi </w:t>
       </w:r>
       <w:r>
@@ -8088,7 +8140,6 @@
                 <w:sz w:val="24"/>
                 <w:szCs w:val="24"/>
               </w:rPr>
-              <w:lastRenderedPageBreak/>
               <w:t>Activation</w:t>
             </w:r>
           </w:p>
@@ -9069,38 +9120,6 @@
     </w:p>
     <w:p>
       <w:pPr>
-        <w:tabs>
-          <w:tab w:val="left" w:pos="1134"/>
-          <w:tab w:val="left" w:pos="1276"/>
-          <w:tab w:val="left" w:pos="1560"/>
-        </w:tabs>
-        <w:spacing w:line="360" w:lineRule="auto"/>
-        <w:jc w:val="both"/>
-        <w:rPr>
-          <w:rFonts w:ascii="Times New Roman" w:hAnsi="Times New Roman" w:cs="Times New Roman"/>
-          <w:sz w:val="24"/>
-          <w:szCs w:val="24"/>
-        </w:rPr>
-      </w:pPr>
-    </w:p>
-    <w:p>
-      <w:pPr>
-        <w:tabs>
-          <w:tab w:val="left" w:pos="1134"/>
-          <w:tab w:val="left" w:pos="1276"/>
-          <w:tab w:val="left" w:pos="1560"/>
-        </w:tabs>
-        <w:spacing w:line="360" w:lineRule="auto"/>
-        <w:jc w:val="both"/>
-        <w:rPr>
-          <w:rFonts w:ascii="Times New Roman" w:hAnsi="Times New Roman" w:cs="Times New Roman"/>
-          <w:sz w:val="24"/>
-          <w:szCs w:val="24"/>
-        </w:rPr>
-      </w:pPr>
-    </w:p>
-    <w:p>
-      <w:pPr>
         <w:pStyle w:val="ListParagraph"/>
         <w:numPr>
           <w:ilvl w:val="0"/>
@@ -9126,19 +9145,7 @@
           <w:szCs w:val="24"/>
         </w:rPr>
         <w:lastRenderedPageBreak/>
-        <w:t>Water</w:t>
-      </w:r>
-      <w:bookmarkStart w:id="0" w:name="_GoBack"/>
-      <w:bookmarkEnd w:id="0"/>
-      <w:r>
-        <w:rPr>
-          <w:rFonts w:ascii="Times New Roman" w:hAnsi="Times New Roman" w:cs="Times New Roman"/>
-          <w:b/>
-          <w:i/>
-          <w:sz w:val="24"/>
-          <w:szCs w:val="24"/>
-        </w:rPr>
-        <w:t>fall</w:t>
+        <w:t>Waterfall</w:t>
       </w:r>
     </w:p>
     <w:p>
@@ -9289,7 +9296,15 @@
           <w:sz w:val="24"/>
           <w:szCs w:val="24"/>
         </w:rPr>
-        <w:t xml:space="preserve">Gambar 1.1 Metode </w:t>
+        <w:t>Gambar 3</w:t>
+      </w:r>
+      <w:r>
+        <w:rPr>
+          <w:rFonts w:ascii="Times New Roman" w:hAnsi="Times New Roman" w:cs="Times New Roman"/>
+          <w:sz w:val="24"/>
+          <w:szCs w:val="24"/>
+        </w:rPr>
+        <w:t xml:space="preserve">.1 Metode </w:t>
       </w:r>
       <w:r>
         <w:rPr>
@@ -11604,7 +11619,7 @@
 </file>
 
 <file path=customXml/itemProps1.xml><?xml version="1.0" encoding="utf-8"?>
-<ds:datastoreItem xmlns:ds="http://schemas.openxmlformats.org/officeDocument/2006/customXml" ds:itemID="{F52E1EBE-D738-4E88-A337-5717A9E8AC1C}">
+<ds:datastoreItem xmlns:ds="http://schemas.openxmlformats.org/officeDocument/2006/customXml" ds:itemID="{B58FC25D-9E37-4F84-9602-E939F71BBF24}">
   <ds:schemaRefs>
     <ds:schemaRef ds:uri="http://schemas.openxmlformats.org/officeDocument/2006/bibliography"/>
   </ds:schemaRefs>

</xml_diff>

<commit_message>
KP - BAB III update nama ahli
</commit_message>
<xml_diff>
--- a/KP - BAB III.docx
+++ b/KP - BAB III.docx
@@ -490,7 +490,15 @@
           <w:sz w:val="24"/>
           <w:szCs w:val="24"/>
         </w:rPr>
-        <w:t>Sedangkan menurut rstotno (2009) persediaan merupakan teknik untuk manajemen material yang berkaitan dengan perusahaan.</w:t>
+        <w:t xml:space="preserve">Sedangkan menurut Ristono </w:t>
+      </w:r>
+      <w:r>
+        <w:rPr>
+          <w:rFonts w:ascii="Times New Roman" w:hAnsi="Times New Roman" w:cs="Times New Roman"/>
+          <w:sz w:val="24"/>
+          <w:szCs w:val="24"/>
+        </w:rPr>
+        <w:t>(2009) persediaan merupakan teknik untuk manajemen material yang berkaitan dengan perusahaan.</w:t>
       </w:r>
     </w:p>
     <w:p>
@@ -799,7 +807,17 @@
           <w:sz w:val="24"/>
           <w:szCs w:val="24"/>
         </w:rPr>
-        <w:t xml:space="preserve">Banu Swatha (2010: 8) menyatakan </w:t>
+        <w:t xml:space="preserve">Basu Swastha </w:t>
+      </w:r>
+      <w:bookmarkStart w:id="0" w:name="_GoBack"/>
+      <w:bookmarkEnd w:id="0"/>
+      <w:r>
+        <w:rPr>
+          <w:rFonts w:ascii="Times New Roman" w:hAnsi="Times New Roman" w:cs="Times New Roman"/>
+          <w:sz w:val="24"/>
+          <w:szCs w:val="24"/>
+        </w:rPr>
+        <w:t xml:space="preserve">(2010: 8) menyatakan </w:t>
       </w:r>
       <w:r>
         <w:rPr>
@@ -1346,19 +1364,7 @@
           <w:sz w:val="24"/>
           <w:szCs w:val="24"/>
         </w:rPr>
-        <w:t>ex</w:t>
-      </w:r>
-      <w:bookmarkStart w:id="0" w:name="_GoBack"/>
-      <w:bookmarkEnd w:id="0"/>
-      <w:r>
-        <w:rPr>
-          <w:rFonts w:ascii="Times New Roman" w:hAnsi="Times New Roman" w:cs="Times New Roman"/>
-          <w:i/>
-          <w:iCs/>
-          <w:sz w:val="24"/>
-          <w:szCs w:val="24"/>
-        </w:rPr>
-        <w:t>port</w:t>
+        <w:t>export</w:t>
       </w:r>
       <w:r>
         <w:rPr>
@@ -11619,7 +11625,7 @@
 </file>
 
 <file path=customXml/itemProps1.xml><?xml version="1.0" encoding="utf-8"?>
-<ds:datastoreItem xmlns:ds="http://schemas.openxmlformats.org/officeDocument/2006/customXml" ds:itemID="{B58FC25D-9E37-4F84-9602-E939F71BBF24}">
+<ds:datastoreItem xmlns:ds="http://schemas.openxmlformats.org/officeDocument/2006/customXml" ds:itemID="{303D80B5-08D4-4B2B-9CB6-6F7572A51D40}">
   <ds:schemaRefs>
     <ds:schemaRef ds:uri="http://schemas.openxmlformats.org/officeDocument/2006/bibliography"/>
   </ds:schemaRefs>

</xml_diff>

<commit_message>
KP - BAB III update uml fork and join
</commit_message>
<xml_diff>
--- a/KP - BAB III.docx
+++ b/KP - BAB III.docx
@@ -15,7 +15,6 @@
           <w:szCs w:val="24"/>
         </w:rPr>
       </w:pPr>
-      <w:bookmarkStart w:id="0" w:name="_GoBack"/>
       <w:r>
         <w:rPr>
           <w:rFonts w:ascii="Times New Roman" w:hAnsi="Times New Roman" w:cs="Times New Roman"/>
@@ -61,7 +60,6 @@
         <w:t>LANDASAN TEORI</w:t>
       </w:r>
     </w:p>
-    <w:bookmarkEnd w:id="0"/>
     <w:p>
       <w:pPr>
         <w:spacing w:line="360" w:lineRule="auto"/>
@@ -6661,7 +6659,144 @@
                 <w:noProof/>
               </w:rPr>
               <w:drawing>
-                <wp:inline distT="0" distB="0" distL="0" distR="0" wp14:anchorId="60AA1CCD" wp14:editId="791FC966">
+                <wp:inline distT="0" distB="0" distL="0" distR="0" wp14:anchorId="36C2D983" wp14:editId="6C1F48DC">
+                  <wp:extent cx="808075" cy="832939"/>
+                  <wp:effectExtent l="0" t="0" r="0" b="5715"/>
+                  <wp:docPr id="1052" name="Picture 29"/>
+                  <wp:cNvGraphicFramePr>
+                    <a:graphicFrameLocks xmlns:a="http://schemas.openxmlformats.org/drawingml/2006/main" noChangeAspect="1"/>
+                  </wp:cNvGraphicFramePr>
+                  <a:graphic xmlns:a="http://schemas.openxmlformats.org/drawingml/2006/main">
+                    <a:graphicData uri="http://schemas.openxmlformats.org/drawingml/2006/picture">
+                      <pic:pic xmlns:pic="http://schemas.openxmlformats.org/drawingml/2006/picture">
+                        <pic:nvPicPr>
+                          <pic:cNvPr id="10" name="Picture 29"/>
+                          <pic:cNvPicPr/>
+                        </pic:nvPicPr>
+                        <pic:blipFill rotWithShape="1">
+                          <a:blip r:embed="rId17" cstate="print">
+                            <a:extLst>
+                              <a:ext uri="{28A0092B-C50C-407E-A947-70E740481C1C}">
+                                <a14:useLocalDpi xmlns:a14="http://schemas.microsoft.com/office/drawing/2010/main" val="0"/>
+                              </a:ext>
+                            </a:extLst>
+                          </a:blip>
+                          <a:srcRect l="33120" t="50689" r="46380" b="18277"/>
+                          <a:stretch>
+                            <a:fillRect/>
+                          </a:stretch>
+                        </pic:blipFill>
+                        <pic:spPr>
+                          <a:xfrm>
+                            <a:off x="0" y="0"/>
+                            <a:ext cx="808075" cy="832939"/>
+                          </a:xfrm>
+                          <a:prstGeom prst="rect">
+                            <a:avLst/>
+                          </a:prstGeom>
+                        </pic:spPr>
+                      </pic:pic>
+                    </a:graphicData>
+                  </a:graphic>
+                </wp:inline>
+              </w:drawing>
+            </w:r>
+          </w:p>
+        </w:tc>
+        <w:bookmarkStart w:id="0" w:name="_GoBack"/>
+        <w:bookmarkEnd w:id="0"/>
+      </w:tr>
+      <w:tr>
+        <w:trPr>
+          <w:trHeight w:val="1667"/>
+        </w:trPr>
+        <w:tc>
+          <w:tcPr>
+            <w:tcW w:w="2127" w:type="dxa"/>
+            <w:vAlign w:val="center"/>
+          </w:tcPr>
+          <w:p>
+            <w:pPr>
+              <w:tabs>
+                <w:tab w:val="left" w:pos="1134"/>
+                <w:tab w:val="left" w:pos="1276"/>
+                <w:tab w:val="left" w:pos="1560"/>
+              </w:tabs>
+              <w:spacing w:line="360" w:lineRule="auto"/>
+              <w:jc w:val="center"/>
+              <w:rPr>
+                <w:rFonts w:ascii="Times New Roman" w:hAnsi="Times New Roman" w:cs="Times New Roman"/>
+                <w:i/>
+                <w:sz w:val="24"/>
+                <w:szCs w:val="24"/>
+              </w:rPr>
+            </w:pPr>
+            <w:r>
+              <w:rPr>
+                <w:rFonts w:ascii="Times New Roman" w:hAnsi="Times New Roman" w:cs="Times New Roman"/>
+                <w:i/>
+                <w:sz w:val="24"/>
+                <w:szCs w:val="24"/>
+              </w:rPr>
+              <w:t>Join</w:t>
+            </w:r>
+          </w:p>
+        </w:tc>
+        <w:tc>
+          <w:tcPr>
+            <w:tcW w:w="3685" w:type="dxa"/>
+            <w:vAlign w:val="center"/>
+          </w:tcPr>
+          <w:p>
+            <w:pPr>
+              <w:tabs>
+                <w:tab w:val="left" w:pos="1134"/>
+                <w:tab w:val="left" w:pos="1276"/>
+                <w:tab w:val="left" w:pos="1560"/>
+              </w:tabs>
+              <w:spacing w:line="360" w:lineRule="auto"/>
+              <w:rPr>
+                <w:rFonts w:ascii="Times New Roman" w:hAnsi="Times New Roman" w:cs="Times New Roman"/>
+                <w:sz w:val="24"/>
+                <w:szCs w:val="24"/>
+              </w:rPr>
+            </w:pPr>
+            <w:r>
+              <w:rPr>
+                <w:rFonts w:ascii="Times New Roman" w:hAnsi="Times New Roman" w:cs="Times New Roman"/>
+                <w:sz w:val="24"/>
+                <w:szCs w:val="24"/>
+              </w:rPr>
+              <w:t>Untuk menggabungkan beberapa kegiatan secara paralel menjadi satu.</w:t>
+            </w:r>
+          </w:p>
+        </w:tc>
+        <w:tc>
+          <w:tcPr>
+            <w:tcW w:w="2268" w:type="dxa"/>
+            <w:vAlign w:val="center"/>
+          </w:tcPr>
+          <w:p>
+            <w:pPr>
+              <w:tabs>
+                <w:tab w:val="left" w:pos="1134"/>
+                <w:tab w:val="left" w:pos="1276"/>
+                <w:tab w:val="left" w:pos="1560"/>
+              </w:tabs>
+              <w:spacing w:line="360" w:lineRule="auto"/>
+              <w:jc w:val="center"/>
+              <w:rPr>
+                <w:rFonts w:ascii="Times New Roman" w:hAnsi="Times New Roman" w:cs="Times New Roman"/>
+                <w:sz w:val="24"/>
+                <w:szCs w:val="24"/>
+              </w:rPr>
+            </w:pPr>
+            <w:r>
+              <w:rPr>
+                <w:noProof/>
+              </w:rPr>
+              <w:drawing>
+                <wp:inline distT="0" distB="0" distL="0" distR="0" wp14:anchorId="51C0CC3F" wp14:editId="6C68770F">
                   <wp:extent cx="808075" cy="723014"/>
                   <wp:effectExtent l="0" t="0" r="0" b="1270"/>
                   <wp:docPr id="1051" name="Picture 28"/>
@@ -6676,7 +6811,7 @@
                           <pic:cNvPicPr/>
                         </pic:nvPicPr>
                         <pic:blipFill rotWithShape="1">
-                          <a:blip r:embed="rId17" cstate="print">
+                          <a:blip r:embed="rId18" cstate="print">
                             <a:extLst>
                               <a:ext uri="{28A0092B-C50C-407E-A947-70E740481C1C}">
                                 <a14:useLocalDpi xmlns:a14="http://schemas.microsoft.com/office/drawing/2010/main" val="0"/>
@@ -6692,141 +6827,6 @@
                           <a:xfrm>
                             <a:off x="0" y="0"/>
                             <a:ext cx="808075" cy="723014"/>
-                          </a:xfrm>
-                          <a:prstGeom prst="rect">
-                            <a:avLst/>
-                          </a:prstGeom>
-                        </pic:spPr>
-                      </pic:pic>
-                    </a:graphicData>
-                  </a:graphic>
-                </wp:inline>
-              </w:drawing>
-            </w:r>
-          </w:p>
-        </w:tc>
-      </w:tr>
-      <w:tr>
-        <w:trPr>
-          <w:trHeight w:val="1667"/>
-        </w:trPr>
-        <w:tc>
-          <w:tcPr>
-            <w:tcW w:w="2127" w:type="dxa"/>
-            <w:vAlign w:val="center"/>
-          </w:tcPr>
-          <w:p>
-            <w:pPr>
-              <w:tabs>
-                <w:tab w:val="left" w:pos="1134"/>
-                <w:tab w:val="left" w:pos="1276"/>
-                <w:tab w:val="left" w:pos="1560"/>
-              </w:tabs>
-              <w:spacing w:line="360" w:lineRule="auto"/>
-              <w:jc w:val="center"/>
-              <w:rPr>
-                <w:rFonts w:ascii="Times New Roman" w:hAnsi="Times New Roman" w:cs="Times New Roman"/>
-                <w:i/>
-                <w:sz w:val="24"/>
-                <w:szCs w:val="24"/>
-              </w:rPr>
-            </w:pPr>
-            <w:r>
-              <w:rPr>
-                <w:rFonts w:ascii="Times New Roman" w:hAnsi="Times New Roman" w:cs="Times New Roman"/>
-                <w:i/>
-                <w:sz w:val="24"/>
-                <w:szCs w:val="24"/>
-              </w:rPr>
-              <w:t>Join</w:t>
-            </w:r>
-          </w:p>
-        </w:tc>
-        <w:tc>
-          <w:tcPr>
-            <w:tcW w:w="3685" w:type="dxa"/>
-            <w:vAlign w:val="center"/>
-          </w:tcPr>
-          <w:p>
-            <w:pPr>
-              <w:tabs>
-                <w:tab w:val="left" w:pos="1134"/>
-                <w:tab w:val="left" w:pos="1276"/>
-                <w:tab w:val="left" w:pos="1560"/>
-              </w:tabs>
-              <w:spacing w:line="360" w:lineRule="auto"/>
-              <w:rPr>
-                <w:rFonts w:ascii="Times New Roman" w:hAnsi="Times New Roman" w:cs="Times New Roman"/>
-                <w:sz w:val="24"/>
-                <w:szCs w:val="24"/>
-              </w:rPr>
-            </w:pPr>
-            <w:r>
-              <w:rPr>
-                <w:rFonts w:ascii="Times New Roman" w:hAnsi="Times New Roman" w:cs="Times New Roman"/>
-                <w:sz w:val="24"/>
-                <w:szCs w:val="24"/>
-              </w:rPr>
-              <w:t>Untuk menggabungkan beberapa kegiatan secara paralel menjadi satu.</w:t>
-            </w:r>
-          </w:p>
-        </w:tc>
-        <w:tc>
-          <w:tcPr>
-            <w:tcW w:w="2268" w:type="dxa"/>
-            <w:vAlign w:val="center"/>
-          </w:tcPr>
-          <w:p>
-            <w:pPr>
-              <w:tabs>
-                <w:tab w:val="left" w:pos="1134"/>
-                <w:tab w:val="left" w:pos="1276"/>
-                <w:tab w:val="left" w:pos="1560"/>
-              </w:tabs>
-              <w:spacing w:line="360" w:lineRule="auto"/>
-              <w:jc w:val="center"/>
-              <w:rPr>
-                <w:rFonts w:ascii="Times New Roman" w:hAnsi="Times New Roman" w:cs="Times New Roman"/>
-                <w:sz w:val="24"/>
-                <w:szCs w:val="24"/>
-              </w:rPr>
-            </w:pPr>
-            <w:r>
-              <w:rPr>
-                <w:noProof/>
-              </w:rPr>
-              <w:drawing>
-                <wp:inline distT="0" distB="0" distL="0" distR="0" wp14:anchorId="537E4198" wp14:editId="2DA741A8">
-                  <wp:extent cx="808075" cy="832939"/>
-                  <wp:effectExtent l="0" t="0" r="0" b="5715"/>
-                  <wp:docPr id="1052" name="Picture 29"/>
-                  <wp:cNvGraphicFramePr>
-                    <a:graphicFrameLocks xmlns:a="http://schemas.openxmlformats.org/drawingml/2006/main" noChangeAspect="1"/>
-                  </wp:cNvGraphicFramePr>
-                  <a:graphic xmlns:a="http://schemas.openxmlformats.org/drawingml/2006/main">
-                    <a:graphicData uri="http://schemas.openxmlformats.org/drawingml/2006/picture">
-                      <pic:pic xmlns:pic="http://schemas.openxmlformats.org/drawingml/2006/picture">
-                        <pic:nvPicPr>
-                          <pic:cNvPr id="10" name="Picture 29"/>
-                          <pic:cNvPicPr/>
-                        </pic:nvPicPr>
-                        <pic:blipFill rotWithShape="1">
-                          <a:blip r:embed="rId18" cstate="print">
-                            <a:extLst>
-                              <a:ext uri="{28A0092B-C50C-407E-A947-70E740481C1C}">
-                                <a14:useLocalDpi xmlns:a14="http://schemas.microsoft.com/office/drawing/2010/main" val="0"/>
-                              </a:ext>
-                            </a:extLst>
-                          </a:blip>
-                          <a:srcRect l="33120" t="50689" r="46380" b="18277"/>
-                          <a:stretch>
-                            <a:fillRect/>
-                          </a:stretch>
-                        </pic:blipFill>
-                        <pic:spPr>
-                          <a:xfrm>
-                            <a:off x="0" y="0"/>
-                            <a:ext cx="808075" cy="832939"/>
                           </a:xfrm>
                           <a:prstGeom prst="rect">
                             <a:avLst/>
@@ -11829,7 +11829,7 @@
 </file>
 
 <file path=customXml/itemProps1.xml><?xml version="1.0" encoding="utf-8"?>
-<ds:datastoreItem xmlns:ds="http://schemas.openxmlformats.org/officeDocument/2006/customXml" ds:itemID="{2A370584-54E9-45EE-932C-CFB48B277354}">
+<ds:datastoreItem xmlns:ds="http://schemas.openxmlformats.org/officeDocument/2006/customXml" ds:itemID="{61C3B197-5776-4432-B45B-6BB36AE1104B}">
   <ds:schemaRefs>
     <ds:schemaRef ds:uri="http://schemas.openxmlformats.org/officeDocument/2006/bibliography"/>
   </ds:schemaRefs>

</xml_diff>

<commit_message>
KP - Finish Rev end
</commit_message>
<xml_diff>
--- a/KP - BAB III.docx
+++ b/KP - BAB III.docx
@@ -1711,6 +1711,7 @@
         <w:spacing w:line="360" w:lineRule="auto"/>
         <w:ind w:left="993"/>
         <w:jc w:val="both"/>
+        <w:outlineLvl w:val="2"/>
         <w:rPr>
           <w:rFonts w:ascii="Times New Roman" w:hAnsi="Times New Roman" w:cs="Times New Roman"/>
           <w:b/>
@@ -3269,6 +3270,7 @@
         <w:spacing w:line="360" w:lineRule="auto"/>
         <w:ind w:left="993"/>
         <w:jc w:val="both"/>
+        <w:outlineLvl w:val="2"/>
         <w:rPr>
           <w:rFonts w:ascii="Times New Roman" w:hAnsi="Times New Roman" w:cs="Times New Roman"/>
           <w:b/>
@@ -5320,15 +5322,18 @@
         <w:spacing w:line="360" w:lineRule="auto"/>
         <w:ind w:left="993"/>
         <w:jc w:val="both"/>
-        <w:rPr>
-          <w:rFonts w:ascii="Times New Roman" w:hAnsi="Times New Roman" w:cs="Times New Roman"/>
-          <w:sz w:val="24"/>
-          <w:szCs w:val="24"/>
-        </w:rPr>
-      </w:pPr>
-      <w:r>
-        <w:rPr>
-          <w:rFonts w:ascii="Times New Roman" w:hAnsi="Times New Roman" w:cs="Times New Roman"/>
+        <w:outlineLvl w:val="2"/>
+        <w:rPr>
+          <w:rFonts w:ascii="Times New Roman" w:hAnsi="Times New Roman" w:cs="Times New Roman"/>
+          <w:b/>
+          <w:sz w:val="24"/>
+          <w:szCs w:val="24"/>
+        </w:rPr>
+      </w:pPr>
+      <w:r>
+        <w:rPr>
+          <w:rFonts w:ascii="Times New Roman" w:hAnsi="Times New Roman" w:cs="Times New Roman"/>
+          <w:b/>
           <w:i/>
           <w:sz w:val="24"/>
           <w:szCs w:val="24"/>
@@ -5339,6 +5344,7 @@
       <w:r>
         <w:rPr>
           <w:rFonts w:ascii="Times New Roman" w:hAnsi="Times New Roman" w:cs="Times New Roman"/>
+          <w:b/>
           <w:sz w:val="24"/>
           <w:szCs w:val="24"/>
         </w:rPr>
@@ -5347,6 +5353,7 @@
       <w:r>
         <w:rPr>
           <w:rFonts w:ascii="Times New Roman" w:hAnsi="Times New Roman" w:cs="Times New Roman"/>
+          <w:b/>
           <w:i/>
           <w:sz w:val="24"/>
           <w:szCs w:val="24"/>
@@ -6703,8 +6710,6 @@
             </w:r>
           </w:p>
         </w:tc>
-        <w:bookmarkStart w:id="0" w:name="_GoBack"/>
-        <w:bookmarkEnd w:id="0"/>
       </w:tr>
       <w:tr>
         <w:trPr>
@@ -6878,15 +6883,18 @@
         <w:spacing w:line="360" w:lineRule="auto"/>
         <w:ind w:left="993"/>
         <w:jc w:val="both"/>
-        <w:rPr>
-          <w:rFonts w:ascii="Times New Roman" w:hAnsi="Times New Roman" w:cs="Times New Roman"/>
-          <w:sz w:val="24"/>
-          <w:szCs w:val="24"/>
-        </w:rPr>
-      </w:pPr>
-      <w:r>
-        <w:rPr>
-          <w:rFonts w:ascii="Times New Roman" w:hAnsi="Times New Roman" w:cs="Times New Roman"/>
+        <w:outlineLvl w:val="2"/>
+        <w:rPr>
+          <w:rFonts w:ascii="Times New Roman" w:hAnsi="Times New Roman" w:cs="Times New Roman"/>
+          <w:b/>
+          <w:sz w:val="24"/>
+          <w:szCs w:val="24"/>
+        </w:rPr>
+      </w:pPr>
+      <w:r>
+        <w:rPr>
+          <w:rFonts w:ascii="Times New Roman" w:hAnsi="Times New Roman" w:cs="Times New Roman"/>
+          <w:b/>
           <w:i/>
           <w:sz w:val="24"/>
           <w:szCs w:val="24"/>
@@ -6896,6 +6904,7 @@
       <w:r>
         <w:rPr>
           <w:rFonts w:ascii="Times New Roman" w:hAnsi="Times New Roman" w:cs="Times New Roman"/>
+          <w:b/>
           <w:sz w:val="24"/>
           <w:szCs w:val="24"/>
         </w:rPr>
@@ -6904,12 +6913,15 @@
       <w:r>
         <w:rPr>
           <w:rFonts w:ascii="Times New Roman" w:hAnsi="Times New Roman" w:cs="Times New Roman"/>
+          <w:b/>
           <w:i/>
           <w:sz w:val="24"/>
           <w:szCs w:val="24"/>
         </w:rPr>
         <w:t>Diagram</w:t>
       </w:r>
+      <w:bookmarkStart w:id="0" w:name="_GoBack"/>
+      <w:bookmarkEnd w:id="0"/>
     </w:p>
     <w:p>
       <w:pPr>
@@ -10025,7 +10037,7 @@
           <w:rPr>
             <w:noProof/>
           </w:rPr>
-          <w:t>24</w:t>
+          <w:t>21</w:t>
         </w:r>
         <w:r>
           <w:rPr>
@@ -11829,7 +11841,7 @@
 </file>
 
 <file path=customXml/itemProps1.xml><?xml version="1.0" encoding="utf-8"?>
-<ds:datastoreItem xmlns:ds="http://schemas.openxmlformats.org/officeDocument/2006/customXml" ds:itemID="{61C3B197-5776-4432-B45B-6BB36AE1104B}">
+<ds:datastoreItem xmlns:ds="http://schemas.openxmlformats.org/officeDocument/2006/customXml" ds:itemID="{1470ECEE-5B8A-4D2B-807C-D767C04B837B}">
   <ds:schemaRefs>
     <ds:schemaRef ds:uri="http://schemas.openxmlformats.org/officeDocument/2006/bibliography"/>
   </ds:schemaRefs>

</xml_diff>